<commit_message>
Updated files with latest changes
</commit_message>
<xml_diff>
--- a/t03/T03_report.docx
+++ b/t03/T03_report.docx
@@ -140,43 +140,97 @@
                 <w:sz w:val="28"/>
                 <w:szCs w:val="28"/>
               </w:rPr>
-              <w:t>#include &lt;fstream&gt;</w:t>
-            </w:r>
-          </w:p>
-          <w:p>
-            <w:pPr>
-              <w:spacing w:line="276" w:lineRule="auto"/>
-              <w:rPr>
-                <w:rFonts w:cstheme="minorHAnsi"/>
-                <w:sz w:val="28"/>
-                <w:szCs w:val="28"/>
-              </w:rPr>
-            </w:pPr>
-            <w:r>
-              <w:rPr>
-                <w:rFonts w:cstheme="minorHAnsi"/>
-                <w:sz w:val="28"/>
-                <w:szCs w:val="28"/>
-              </w:rPr>
-              <w:t>#include &lt;cstdlib&gt;</w:t>
-            </w:r>
-          </w:p>
-          <w:p>
-            <w:pPr>
-              <w:spacing w:line="276" w:lineRule="auto"/>
-              <w:rPr>
-                <w:rFonts w:cstheme="minorHAnsi"/>
-                <w:sz w:val="28"/>
-                <w:szCs w:val="28"/>
-              </w:rPr>
-            </w:pPr>
-            <w:r>
-              <w:rPr>
-                <w:rFonts w:cstheme="minorHAnsi"/>
-                <w:sz w:val="28"/>
-                <w:szCs w:val="28"/>
-              </w:rPr>
-              <w:t>#include &lt;ctime&gt;</w:t>
+              <w:t>#include &lt;</w:t>
+            </w:r>
+            <w:proofErr w:type="spellStart"/>
+            <w:r>
+              <w:rPr>
+                <w:rFonts w:cstheme="minorHAnsi"/>
+                <w:sz w:val="28"/>
+                <w:szCs w:val="28"/>
+              </w:rPr>
+              <w:t>fstream</w:t>
+            </w:r>
+            <w:proofErr w:type="spellEnd"/>
+            <w:r>
+              <w:rPr>
+                <w:rFonts w:cstheme="minorHAnsi"/>
+                <w:sz w:val="28"/>
+                <w:szCs w:val="28"/>
+              </w:rPr>
+              <w:t>&gt;</w:t>
+            </w:r>
+          </w:p>
+          <w:p>
+            <w:pPr>
+              <w:spacing w:line="276" w:lineRule="auto"/>
+              <w:rPr>
+                <w:rFonts w:cstheme="minorHAnsi"/>
+                <w:sz w:val="28"/>
+                <w:szCs w:val="28"/>
+              </w:rPr>
+            </w:pPr>
+            <w:r>
+              <w:rPr>
+                <w:rFonts w:cstheme="minorHAnsi"/>
+                <w:sz w:val="28"/>
+                <w:szCs w:val="28"/>
+              </w:rPr>
+              <w:t>#include &lt;</w:t>
+            </w:r>
+            <w:proofErr w:type="spellStart"/>
+            <w:r>
+              <w:rPr>
+                <w:rFonts w:cstheme="minorHAnsi"/>
+                <w:sz w:val="28"/>
+                <w:szCs w:val="28"/>
+              </w:rPr>
+              <w:t>cstdlib</w:t>
+            </w:r>
+            <w:proofErr w:type="spellEnd"/>
+            <w:r>
+              <w:rPr>
+                <w:rFonts w:cstheme="minorHAnsi"/>
+                <w:sz w:val="28"/>
+                <w:szCs w:val="28"/>
+              </w:rPr>
+              <w:t>&gt;</w:t>
+            </w:r>
+          </w:p>
+          <w:p>
+            <w:pPr>
+              <w:spacing w:line="276" w:lineRule="auto"/>
+              <w:rPr>
+                <w:rFonts w:cstheme="minorHAnsi"/>
+                <w:sz w:val="28"/>
+                <w:szCs w:val="28"/>
+              </w:rPr>
+            </w:pPr>
+            <w:r>
+              <w:rPr>
+                <w:rFonts w:cstheme="minorHAnsi"/>
+                <w:sz w:val="28"/>
+                <w:szCs w:val="28"/>
+              </w:rPr>
+              <w:t>#include &lt;</w:t>
+            </w:r>
+            <w:proofErr w:type="spellStart"/>
+            <w:r>
+              <w:rPr>
+                <w:rFonts w:cstheme="minorHAnsi"/>
+                <w:sz w:val="28"/>
+                <w:szCs w:val="28"/>
+              </w:rPr>
+              <w:t>ctime</w:t>
+            </w:r>
+            <w:proofErr w:type="spellEnd"/>
+            <w:r>
+              <w:rPr>
+                <w:rFonts w:cstheme="minorHAnsi"/>
+                <w:sz w:val="28"/>
+                <w:szCs w:val="28"/>
+              </w:rPr>
+              <w:t>&gt;</w:t>
             </w:r>
           </w:p>
           <w:p>
@@ -314,25 +368,79 @@
                 <w:sz w:val="28"/>
                 <w:szCs w:val="28"/>
               </w:rPr>
-              <w:t xml:space="preserve">    ofstream fout("vectors.txt");</w:t>
-            </w:r>
-          </w:p>
-          <w:p>
-            <w:pPr>
-              <w:spacing w:line="276" w:lineRule="auto"/>
-              <w:rPr>
-                <w:rFonts w:cstheme="minorHAnsi"/>
-                <w:sz w:val="28"/>
-                <w:szCs w:val="28"/>
-              </w:rPr>
-            </w:pPr>
-            <w:r>
-              <w:rPr>
-                <w:rFonts w:cstheme="minorHAnsi"/>
-                <w:sz w:val="28"/>
-                <w:szCs w:val="28"/>
-              </w:rPr>
-              <w:t xml:space="preserve">    srand(</w:t>
+              <w:t xml:space="preserve">    </w:t>
+            </w:r>
+            <w:proofErr w:type="spellStart"/>
+            <w:r>
+              <w:rPr>
+                <w:rFonts w:cstheme="minorHAnsi"/>
+                <w:sz w:val="28"/>
+                <w:szCs w:val="28"/>
+              </w:rPr>
+              <w:t>ofstream</w:t>
+            </w:r>
+            <w:proofErr w:type="spellEnd"/>
+            <w:r>
+              <w:rPr>
+                <w:rFonts w:cstheme="minorHAnsi"/>
+                <w:sz w:val="28"/>
+                <w:szCs w:val="28"/>
+              </w:rPr>
+              <w:t xml:space="preserve"> </w:t>
+            </w:r>
+            <w:proofErr w:type="spellStart"/>
+            <w:r>
+              <w:rPr>
+                <w:rFonts w:cstheme="minorHAnsi"/>
+                <w:sz w:val="28"/>
+                <w:szCs w:val="28"/>
+              </w:rPr>
+              <w:t>fout</w:t>
+            </w:r>
+            <w:proofErr w:type="spellEnd"/>
+            <w:r>
+              <w:rPr>
+                <w:rFonts w:cstheme="minorHAnsi"/>
+                <w:sz w:val="28"/>
+                <w:szCs w:val="28"/>
+              </w:rPr>
+              <w:t>("vectors.txt");</w:t>
+            </w:r>
+          </w:p>
+          <w:p>
+            <w:pPr>
+              <w:spacing w:line="276" w:lineRule="auto"/>
+              <w:rPr>
+                <w:rFonts w:cstheme="minorHAnsi"/>
+                <w:sz w:val="28"/>
+                <w:szCs w:val="28"/>
+              </w:rPr>
+            </w:pPr>
+            <w:r>
+              <w:rPr>
+                <w:rFonts w:cstheme="minorHAnsi"/>
+                <w:sz w:val="28"/>
+                <w:szCs w:val="28"/>
+              </w:rPr>
+              <w:t xml:space="preserve">    </w:t>
+            </w:r>
+            <w:proofErr w:type="spellStart"/>
+            <w:r>
+              <w:rPr>
+                <w:rFonts w:cstheme="minorHAnsi"/>
+                <w:sz w:val="28"/>
+                <w:szCs w:val="28"/>
+              </w:rPr>
+              <w:t>srand</w:t>
+            </w:r>
+            <w:proofErr w:type="spellEnd"/>
+            <w:r>
+              <w:rPr>
+                <w:rFonts w:cstheme="minorHAnsi"/>
+                <w:sz w:val="28"/>
+                <w:szCs w:val="28"/>
+              </w:rPr>
+              <w:t>(</w:t>
             </w:r>
             <w:proofErr w:type="gramStart"/>
             <w:r>
@@ -378,7 +486,61 @@
                 <w:sz w:val="28"/>
                 <w:szCs w:val="28"/>
               </w:rPr>
-              <w:t xml:space="preserve">    for (int i = 0; i &lt; N; i++) {</w:t>
+              <w:t xml:space="preserve">    for (int </w:t>
+            </w:r>
+            <w:proofErr w:type="spellStart"/>
+            <w:r>
+              <w:rPr>
+                <w:rFonts w:cstheme="minorHAnsi"/>
+                <w:sz w:val="28"/>
+                <w:szCs w:val="28"/>
+              </w:rPr>
+              <w:t>i</w:t>
+            </w:r>
+            <w:proofErr w:type="spellEnd"/>
+            <w:r>
+              <w:rPr>
+                <w:rFonts w:cstheme="minorHAnsi"/>
+                <w:sz w:val="28"/>
+                <w:szCs w:val="28"/>
+              </w:rPr>
+              <w:t xml:space="preserve"> = 0; </w:t>
+            </w:r>
+            <w:proofErr w:type="spellStart"/>
+            <w:r>
+              <w:rPr>
+                <w:rFonts w:cstheme="minorHAnsi"/>
+                <w:sz w:val="28"/>
+                <w:szCs w:val="28"/>
+              </w:rPr>
+              <w:t>i</w:t>
+            </w:r>
+            <w:proofErr w:type="spellEnd"/>
+            <w:r>
+              <w:rPr>
+                <w:rFonts w:cstheme="minorHAnsi"/>
+                <w:sz w:val="28"/>
+                <w:szCs w:val="28"/>
+              </w:rPr>
+              <w:t xml:space="preserve"> &lt; N; </w:t>
+            </w:r>
+            <w:proofErr w:type="spellStart"/>
+            <w:r>
+              <w:rPr>
+                <w:rFonts w:cstheme="minorHAnsi"/>
+                <w:sz w:val="28"/>
+                <w:szCs w:val="28"/>
+              </w:rPr>
+              <w:t>i</w:t>
+            </w:r>
+            <w:proofErr w:type="spellEnd"/>
+            <w:r>
+              <w:rPr>
+                <w:rFonts w:cstheme="minorHAnsi"/>
+                <w:sz w:val="28"/>
+                <w:szCs w:val="28"/>
+              </w:rPr>
+              <w:t>++) {</w:t>
             </w:r>
           </w:p>
           <w:p>
@@ -468,7 +630,25 @@
                 <w:sz w:val="28"/>
                 <w:szCs w:val="28"/>
               </w:rPr>
-              <w:t xml:space="preserve">        fout &lt;&lt; num1 &lt;&lt; " " &lt;&lt; num2 &lt;&lt; "\n";</w:t>
+              <w:t xml:space="preserve">        </w:t>
+            </w:r>
+            <w:proofErr w:type="spellStart"/>
+            <w:r>
+              <w:rPr>
+                <w:rFonts w:cstheme="minorHAnsi"/>
+                <w:sz w:val="28"/>
+                <w:szCs w:val="28"/>
+              </w:rPr>
+              <w:t>fout</w:t>
+            </w:r>
+            <w:proofErr w:type="spellEnd"/>
+            <w:r>
+              <w:rPr>
+                <w:rFonts w:cstheme="minorHAnsi"/>
+                <w:sz w:val="28"/>
+                <w:szCs w:val="28"/>
+              </w:rPr>
+              <w:t xml:space="preserve"> &lt;&lt; num1 &lt;&lt; " " &lt;&lt; num2 &lt;&lt; "\n";</w:t>
             </w:r>
           </w:p>
           <w:p>
@@ -516,6 +696,7 @@
               </w:rPr>
               <w:t xml:space="preserve">    </w:t>
             </w:r>
+            <w:proofErr w:type="spellStart"/>
             <w:proofErr w:type="gramStart"/>
             <w:r>
               <w:rPr>
@@ -525,6 +706,7 @@
               </w:rPr>
               <w:t>fout.close</w:t>
             </w:r>
+            <w:proofErr w:type="spellEnd"/>
             <w:proofErr w:type="gramEnd"/>
             <w:r>
               <w:rPr>
@@ -550,7 +732,25 @@
                 <w:sz w:val="28"/>
                 <w:szCs w:val="28"/>
               </w:rPr>
-              <w:t xml:space="preserve">    cout &lt;&lt; "Data file generated with " &lt;&lt; N &lt;&lt; " pairs of numbers.\n";</w:t>
+              <w:t xml:space="preserve">    </w:t>
+            </w:r>
+            <w:proofErr w:type="spellStart"/>
+            <w:r>
+              <w:rPr>
+                <w:rFonts w:cstheme="minorHAnsi"/>
+                <w:sz w:val="28"/>
+                <w:szCs w:val="28"/>
+              </w:rPr>
+              <w:t>cout</w:t>
+            </w:r>
+            <w:proofErr w:type="spellEnd"/>
+            <w:r>
+              <w:rPr>
+                <w:rFonts w:cstheme="minorHAnsi"/>
+                <w:sz w:val="28"/>
+                <w:szCs w:val="28"/>
+              </w:rPr>
+              <w:t xml:space="preserve"> &lt;&lt; "Data file generated with " &lt;&lt; N &lt;&lt; " pairs of numbers.\n";</w:t>
             </w:r>
           </w:p>
           <w:p>
@@ -679,7 +879,25 @@
                 <w:sz w:val="28"/>
                 <w:szCs w:val="28"/>
               </w:rPr>
-              <w:t>#include &lt;fstream&gt;</w:t>
+              <w:t>#include &lt;</w:t>
+            </w:r>
+            <w:proofErr w:type="spellStart"/>
+            <w:r>
+              <w:rPr>
+                <w:rFonts w:cstheme="minorHAnsi"/>
+                <w:sz w:val="28"/>
+                <w:szCs w:val="28"/>
+              </w:rPr>
+              <w:t>fstream</w:t>
+            </w:r>
+            <w:proofErr w:type="spellEnd"/>
+            <w:r>
+              <w:rPr>
+                <w:rFonts w:cstheme="minorHAnsi"/>
+                <w:sz w:val="28"/>
+                <w:szCs w:val="28"/>
+              </w:rPr>
+              <w:t>&gt;</w:t>
             </w:r>
           </w:p>
           <w:p>
@@ -715,7 +933,25 @@
                 <w:sz w:val="28"/>
                 <w:szCs w:val="28"/>
               </w:rPr>
-              <w:t>#include &lt;omp.h&gt;</w:t>
+              <w:t>#include &lt;</w:t>
+            </w:r>
+            <w:proofErr w:type="spellStart"/>
+            <w:r>
+              <w:rPr>
+                <w:rFonts w:cstheme="minorHAnsi"/>
+                <w:sz w:val="28"/>
+                <w:szCs w:val="28"/>
+              </w:rPr>
+              <w:t>omp.h</w:t>
+            </w:r>
+            <w:proofErr w:type="spellEnd"/>
+            <w:r>
+              <w:rPr>
+                <w:rFonts w:cstheme="minorHAnsi"/>
+                <w:sz w:val="28"/>
+                <w:szCs w:val="28"/>
+              </w:rPr>
+              <w:t>&gt;</w:t>
             </w:r>
           </w:p>
           <w:p>
@@ -843,7 +1079,25 @@
                 <w:sz w:val="28"/>
                 <w:szCs w:val="28"/>
               </w:rPr>
-              <w:t xml:space="preserve">    ifstream fin("vectors.txt");</w:t>
+              <w:t xml:space="preserve">    </w:t>
+            </w:r>
+            <w:proofErr w:type="spellStart"/>
+            <w:r>
+              <w:rPr>
+                <w:rFonts w:cstheme="minorHAnsi"/>
+                <w:sz w:val="28"/>
+                <w:szCs w:val="28"/>
+              </w:rPr>
+              <w:t>ifstream</w:t>
+            </w:r>
+            <w:proofErr w:type="spellEnd"/>
+            <w:r>
+              <w:rPr>
+                <w:rFonts w:cstheme="minorHAnsi"/>
+                <w:sz w:val="28"/>
+                <w:szCs w:val="28"/>
+              </w:rPr>
+              <w:t xml:space="preserve"> fin("vectors.txt");</w:t>
             </w:r>
           </w:p>
           <w:p>
@@ -889,25 +1143,115 @@
                 <w:sz w:val="28"/>
                 <w:szCs w:val="28"/>
               </w:rPr>
-              <w:t xml:space="preserve">    for (int i = 0; i &lt; N; i++)</w:t>
-            </w:r>
-          </w:p>
-          <w:p>
-            <w:pPr>
-              <w:spacing w:line="276" w:lineRule="auto"/>
-              <w:rPr>
-                <w:rFonts w:cstheme="minorHAnsi"/>
-                <w:sz w:val="28"/>
-                <w:szCs w:val="28"/>
-              </w:rPr>
-            </w:pPr>
-            <w:r>
-              <w:rPr>
-                <w:rFonts w:cstheme="minorHAnsi"/>
-                <w:sz w:val="28"/>
-                <w:szCs w:val="28"/>
-              </w:rPr>
-              <w:t xml:space="preserve">        fin &gt;&gt; vec1[i] &gt;&gt; vec2[i];</w:t>
+              <w:t xml:space="preserve">    for (int </w:t>
+            </w:r>
+            <w:proofErr w:type="spellStart"/>
+            <w:r>
+              <w:rPr>
+                <w:rFonts w:cstheme="minorHAnsi"/>
+                <w:sz w:val="28"/>
+                <w:szCs w:val="28"/>
+              </w:rPr>
+              <w:t>i</w:t>
+            </w:r>
+            <w:proofErr w:type="spellEnd"/>
+            <w:r>
+              <w:rPr>
+                <w:rFonts w:cstheme="minorHAnsi"/>
+                <w:sz w:val="28"/>
+                <w:szCs w:val="28"/>
+              </w:rPr>
+              <w:t xml:space="preserve"> = 0; </w:t>
+            </w:r>
+            <w:proofErr w:type="spellStart"/>
+            <w:r>
+              <w:rPr>
+                <w:rFonts w:cstheme="minorHAnsi"/>
+                <w:sz w:val="28"/>
+                <w:szCs w:val="28"/>
+              </w:rPr>
+              <w:t>i</w:t>
+            </w:r>
+            <w:proofErr w:type="spellEnd"/>
+            <w:r>
+              <w:rPr>
+                <w:rFonts w:cstheme="minorHAnsi"/>
+                <w:sz w:val="28"/>
+                <w:szCs w:val="28"/>
+              </w:rPr>
+              <w:t xml:space="preserve"> &lt; N; </w:t>
+            </w:r>
+            <w:proofErr w:type="spellStart"/>
+            <w:r>
+              <w:rPr>
+                <w:rFonts w:cstheme="minorHAnsi"/>
+                <w:sz w:val="28"/>
+                <w:szCs w:val="28"/>
+              </w:rPr>
+              <w:t>i</w:t>
+            </w:r>
+            <w:proofErr w:type="spellEnd"/>
+            <w:r>
+              <w:rPr>
+                <w:rFonts w:cstheme="minorHAnsi"/>
+                <w:sz w:val="28"/>
+                <w:szCs w:val="28"/>
+              </w:rPr>
+              <w:t>++)</w:t>
+            </w:r>
+          </w:p>
+          <w:p>
+            <w:pPr>
+              <w:spacing w:line="276" w:lineRule="auto"/>
+              <w:rPr>
+                <w:rFonts w:cstheme="minorHAnsi"/>
+                <w:sz w:val="28"/>
+                <w:szCs w:val="28"/>
+              </w:rPr>
+            </w:pPr>
+            <w:r>
+              <w:rPr>
+                <w:rFonts w:cstheme="minorHAnsi"/>
+                <w:sz w:val="28"/>
+                <w:szCs w:val="28"/>
+              </w:rPr>
+              <w:t xml:space="preserve">        fin &gt;&gt; vec1[</w:t>
+            </w:r>
+            <w:proofErr w:type="spellStart"/>
+            <w:r>
+              <w:rPr>
+                <w:rFonts w:cstheme="minorHAnsi"/>
+                <w:sz w:val="28"/>
+                <w:szCs w:val="28"/>
+              </w:rPr>
+              <w:t>i</w:t>
+            </w:r>
+            <w:proofErr w:type="spellEnd"/>
+            <w:r>
+              <w:rPr>
+                <w:rFonts w:cstheme="minorHAnsi"/>
+                <w:sz w:val="28"/>
+                <w:szCs w:val="28"/>
+              </w:rPr>
+              <w:t>] &gt;&gt; vec2[</w:t>
+            </w:r>
+            <w:proofErr w:type="spellStart"/>
+            <w:r>
+              <w:rPr>
+                <w:rFonts w:cstheme="minorHAnsi"/>
+                <w:sz w:val="28"/>
+                <w:szCs w:val="28"/>
+              </w:rPr>
+              <w:t>i</w:t>
+            </w:r>
+            <w:proofErr w:type="spellEnd"/>
+            <w:r>
+              <w:rPr>
+                <w:rFonts w:cstheme="minorHAnsi"/>
+                <w:sz w:val="28"/>
+                <w:szCs w:val="28"/>
+              </w:rPr>
+              <w:t>];</w:t>
             </w:r>
           </w:p>
           <w:p>
@@ -927,6 +1271,7 @@
               </w:rPr>
               <w:t xml:space="preserve">    </w:t>
             </w:r>
+            <w:proofErr w:type="spellStart"/>
             <w:proofErr w:type="gramStart"/>
             <w:r>
               <w:rPr>
@@ -936,6 +1281,7 @@
               </w:rPr>
               <w:t>fin.close</w:t>
             </w:r>
+            <w:proofErr w:type="spellEnd"/>
             <w:proofErr w:type="gramEnd"/>
             <w:r>
               <w:rPr>
@@ -971,7 +1317,16 @@
                 <w:sz w:val="28"/>
                 <w:szCs w:val="28"/>
               </w:rPr>
-              <w:t xml:space="preserve">    int thread_</w:t>
+              <w:t xml:space="preserve">    int </w:t>
+            </w:r>
+            <w:proofErr w:type="spellStart"/>
+            <w:r>
+              <w:rPr>
+                <w:rFonts w:cstheme="minorHAnsi"/>
+                <w:sz w:val="28"/>
+                <w:szCs w:val="28"/>
+              </w:rPr>
+              <w:t>thread_</w:t>
             </w:r>
             <w:proofErr w:type="gramStart"/>
             <w:r>
@@ -980,7 +1335,16 @@
                 <w:sz w:val="28"/>
                 <w:szCs w:val="28"/>
               </w:rPr>
-              <w:t>counts[</w:t>
+              <w:t>counts</w:t>
+            </w:r>
+            <w:proofErr w:type="spellEnd"/>
+            <w:r>
+              <w:rPr>
+                <w:rFonts w:cstheme="minorHAnsi"/>
+                <w:sz w:val="28"/>
+                <w:szCs w:val="28"/>
+              </w:rPr>
+              <w:t>[</w:t>
             </w:r>
             <w:proofErr w:type="gramEnd"/>
             <w:r>
@@ -1007,7 +1371,88 @@
                 <w:sz w:val="28"/>
                 <w:szCs w:val="28"/>
               </w:rPr>
-              <w:t xml:space="preserve">    int num_configs = sizeof(thread_counts) / sizeof(thread_</w:t>
+              <w:t xml:space="preserve">    int </w:t>
+            </w:r>
+            <w:proofErr w:type="spellStart"/>
+            <w:r>
+              <w:rPr>
+                <w:rFonts w:cstheme="minorHAnsi"/>
+                <w:sz w:val="28"/>
+                <w:szCs w:val="28"/>
+              </w:rPr>
+              <w:t>num_configs</w:t>
+            </w:r>
+            <w:proofErr w:type="spellEnd"/>
+            <w:r>
+              <w:rPr>
+                <w:rFonts w:cstheme="minorHAnsi"/>
+                <w:sz w:val="28"/>
+                <w:szCs w:val="28"/>
+              </w:rPr>
+              <w:t xml:space="preserve"> = </w:t>
+            </w:r>
+            <w:proofErr w:type="spellStart"/>
+            <w:r>
+              <w:rPr>
+                <w:rFonts w:cstheme="minorHAnsi"/>
+                <w:sz w:val="28"/>
+                <w:szCs w:val="28"/>
+              </w:rPr>
+              <w:t>sizeof</w:t>
+            </w:r>
+            <w:proofErr w:type="spellEnd"/>
+            <w:r>
+              <w:rPr>
+                <w:rFonts w:cstheme="minorHAnsi"/>
+                <w:sz w:val="28"/>
+                <w:szCs w:val="28"/>
+              </w:rPr>
+              <w:t>(</w:t>
+            </w:r>
+            <w:proofErr w:type="spellStart"/>
+            <w:r>
+              <w:rPr>
+                <w:rFonts w:cstheme="minorHAnsi"/>
+                <w:sz w:val="28"/>
+                <w:szCs w:val="28"/>
+              </w:rPr>
+              <w:t>thread_counts</w:t>
+            </w:r>
+            <w:proofErr w:type="spellEnd"/>
+            <w:r>
+              <w:rPr>
+                <w:rFonts w:cstheme="minorHAnsi"/>
+                <w:sz w:val="28"/>
+                <w:szCs w:val="28"/>
+              </w:rPr>
+              <w:t xml:space="preserve">) / </w:t>
+            </w:r>
+            <w:proofErr w:type="spellStart"/>
+            <w:r>
+              <w:rPr>
+                <w:rFonts w:cstheme="minorHAnsi"/>
+                <w:sz w:val="28"/>
+                <w:szCs w:val="28"/>
+              </w:rPr>
+              <w:t>sizeof</w:t>
+            </w:r>
+            <w:proofErr w:type="spellEnd"/>
+            <w:r>
+              <w:rPr>
+                <w:rFonts w:cstheme="minorHAnsi"/>
+                <w:sz w:val="28"/>
+                <w:szCs w:val="28"/>
+              </w:rPr>
+              <w:t>(</w:t>
+            </w:r>
+            <w:proofErr w:type="spellStart"/>
+            <w:r>
+              <w:rPr>
+                <w:rFonts w:cstheme="minorHAnsi"/>
+                <w:sz w:val="28"/>
+                <w:szCs w:val="28"/>
+              </w:rPr>
+              <w:t>thread_</w:t>
             </w:r>
             <w:proofErr w:type="gramStart"/>
             <w:r>
@@ -1016,7 +1461,16 @@
                 <w:sz w:val="28"/>
                 <w:szCs w:val="28"/>
               </w:rPr>
-              <w:t>counts[</w:t>
+              <w:t>counts</w:t>
+            </w:r>
+            <w:proofErr w:type="spellEnd"/>
+            <w:r>
+              <w:rPr>
+                <w:rFonts w:cstheme="minorHAnsi"/>
+                <w:sz w:val="28"/>
+                <w:szCs w:val="28"/>
+              </w:rPr>
+              <w:t>[</w:t>
             </w:r>
             <w:proofErr w:type="gramEnd"/>
             <w:r>
@@ -1053,81 +1507,216 @@
                 <w:sz w:val="28"/>
                 <w:szCs w:val="28"/>
               </w:rPr>
-              <w:t xml:space="preserve">    cout &lt;&lt; "Threads\tTime (sec)" &lt;&lt; endl;</w:t>
-            </w:r>
-          </w:p>
-          <w:p>
-            <w:pPr>
-              <w:spacing w:line="276" w:lineRule="auto"/>
-              <w:rPr>
-                <w:rFonts w:cstheme="minorHAnsi"/>
-                <w:sz w:val="28"/>
-                <w:szCs w:val="28"/>
-              </w:rPr>
-            </w:pPr>
-          </w:p>
-          <w:p>
-            <w:pPr>
-              <w:spacing w:line="276" w:lineRule="auto"/>
-              <w:rPr>
-                <w:rFonts w:cstheme="minorHAnsi"/>
-                <w:sz w:val="28"/>
-                <w:szCs w:val="28"/>
-              </w:rPr>
-            </w:pPr>
-            <w:r>
-              <w:rPr>
-                <w:rFonts w:cstheme="minorHAnsi"/>
-                <w:sz w:val="28"/>
-                <w:szCs w:val="28"/>
-              </w:rPr>
-              <w:t xml:space="preserve">    for (int t = 0; t &lt; num_configs; t++) {</w:t>
-            </w:r>
-          </w:p>
-          <w:p>
-            <w:pPr>
-              <w:spacing w:line="276" w:lineRule="auto"/>
-              <w:rPr>
-                <w:rFonts w:cstheme="minorHAnsi"/>
-                <w:sz w:val="28"/>
-                <w:szCs w:val="28"/>
-              </w:rPr>
-            </w:pPr>
-            <w:r>
-              <w:rPr>
-                <w:rFonts w:cstheme="minorHAnsi"/>
-                <w:sz w:val="28"/>
-                <w:szCs w:val="28"/>
-              </w:rPr>
-              <w:t xml:space="preserve">        int num_threads = thread_counts[t];</w:t>
-            </w:r>
-          </w:p>
-          <w:p>
-            <w:pPr>
-              <w:spacing w:line="276" w:lineRule="auto"/>
-              <w:rPr>
-                <w:rFonts w:cstheme="minorHAnsi"/>
-                <w:sz w:val="28"/>
-                <w:szCs w:val="28"/>
-              </w:rPr>
-            </w:pPr>
-          </w:p>
-          <w:p>
-            <w:pPr>
-              <w:spacing w:line="276" w:lineRule="auto"/>
-              <w:rPr>
-                <w:rFonts w:cstheme="minorHAnsi"/>
-                <w:sz w:val="28"/>
-                <w:szCs w:val="28"/>
-              </w:rPr>
-            </w:pPr>
-            <w:r>
-              <w:rPr>
-                <w:rFonts w:cstheme="minorHAnsi"/>
-                <w:sz w:val="28"/>
-                <w:szCs w:val="28"/>
-              </w:rPr>
-              <w:t xml:space="preserve">        double start_time = omp_get_</w:t>
+              <w:t xml:space="preserve">    </w:t>
+            </w:r>
+            <w:proofErr w:type="spellStart"/>
+            <w:r>
+              <w:rPr>
+                <w:rFonts w:cstheme="minorHAnsi"/>
+                <w:sz w:val="28"/>
+                <w:szCs w:val="28"/>
+              </w:rPr>
+              <w:t>cout</w:t>
+            </w:r>
+            <w:proofErr w:type="spellEnd"/>
+            <w:r>
+              <w:rPr>
+                <w:rFonts w:cstheme="minorHAnsi"/>
+                <w:sz w:val="28"/>
+                <w:szCs w:val="28"/>
+              </w:rPr>
+              <w:t xml:space="preserve"> &lt;&lt; "Threads\</w:t>
+            </w:r>
+            <w:proofErr w:type="spellStart"/>
+            <w:r>
+              <w:rPr>
+                <w:rFonts w:cstheme="minorHAnsi"/>
+                <w:sz w:val="28"/>
+                <w:szCs w:val="28"/>
+              </w:rPr>
+              <w:t>tTime</w:t>
+            </w:r>
+            <w:proofErr w:type="spellEnd"/>
+            <w:r>
+              <w:rPr>
+                <w:rFonts w:cstheme="minorHAnsi"/>
+                <w:sz w:val="28"/>
+                <w:szCs w:val="28"/>
+              </w:rPr>
+              <w:t xml:space="preserve"> (sec)" &lt;&lt; </w:t>
+            </w:r>
+            <w:proofErr w:type="spellStart"/>
+            <w:r>
+              <w:rPr>
+                <w:rFonts w:cstheme="minorHAnsi"/>
+                <w:sz w:val="28"/>
+                <w:szCs w:val="28"/>
+              </w:rPr>
+              <w:t>endl</w:t>
+            </w:r>
+            <w:proofErr w:type="spellEnd"/>
+            <w:r>
+              <w:rPr>
+                <w:rFonts w:cstheme="minorHAnsi"/>
+                <w:sz w:val="28"/>
+                <w:szCs w:val="28"/>
+              </w:rPr>
+              <w:t>;</w:t>
+            </w:r>
+          </w:p>
+          <w:p>
+            <w:pPr>
+              <w:spacing w:line="276" w:lineRule="auto"/>
+              <w:rPr>
+                <w:rFonts w:cstheme="minorHAnsi"/>
+                <w:sz w:val="28"/>
+                <w:szCs w:val="28"/>
+              </w:rPr>
+            </w:pPr>
+          </w:p>
+          <w:p>
+            <w:pPr>
+              <w:spacing w:line="276" w:lineRule="auto"/>
+              <w:rPr>
+                <w:rFonts w:cstheme="minorHAnsi"/>
+                <w:sz w:val="28"/>
+                <w:szCs w:val="28"/>
+              </w:rPr>
+            </w:pPr>
+            <w:r>
+              <w:rPr>
+                <w:rFonts w:cstheme="minorHAnsi"/>
+                <w:sz w:val="28"/>
+                <w:szCs w:val="28"/>
+              </w:rPr>
+              <w:t xml:space="preserve">    for (int t = 0; t &lt; </w:t>
+            </w:r>
+            <w:proofErr w:type="spellStart"/>
+            <w:r>
+              <w:rPr>
+                <w:rFonts w:cstheme="minorHAnsi"/>
+                <w:sz w:val="28"/>
+                <w:szCs w:val="28"/>
+              </w:rPr>
+              <w:t>num_configs</w:t>
+            </w:r>
+            <w:proofErr w:type="spellEnd"/>
+            <w:r>
+              <w:rPr>
+                <w:rFonts w:cstheme="minorHAnsi"/>
+                <w:sz w:val="28"/>
+                <w:szCs w:val="28"/>
+              </w:rPr>
+              <w:t>; t++) {</w:t>
+            </w:r>
+          </w:p>
+          <w:p>
+            <w:pPr>
+              <w:spacing w:line="276" w:lineRule="auto"/>
+              <w:rPr>
+                <w:rFonts w:cstheme="minorHAnsi"/>
+                <w:sz w:val="28"/>
+                <w:szCs w:val="28"/>
+              </w:rPr>
+            </w:pPr>
+            <w:r>
+              <w:rPr>
+                <w:rFonts w:cstheme="minorHAnsi"/>
+                <w:sz w:val="28"/>
+                <w:szCs w:val="28"/>
+              </w:rPr>
+              <w:t xml:space="preserve">        int </w:t>
+            </w:r>
+            <w:proofErr w:type="spellStart"/>
+            <w:r>
+              <w:rPr>
+                <w:rFonts w:cstheme="minorHAnsi"/>
+                <w:sz w:val="28"/>
+                <w:szCs w:val="28"/>
+              </w:rPr>
+              <w:t>num_threads</w:t>
+            </w:r>
+            <w:proofErr w:type="spellEnd"/>
+            <w:r>
+              <w:rPr>
+                <w:rFonts w:cstheme="minorHAnsi"/>
+                <w:sz w:val="28"/>
+                <w:szCs w:val="28"/>
+              </w:rPr>
+              <w:t xml:space="preserve"> = </w:t>
+            </w:r>
+            <w:proofErr w:type="spellStart"/>
+            <w:r>
+              <w:rPr>
+                <w:rFonts w:cstheme="minorHAnsi"/>
+                <w:sz w:val="28"/>
+                <w:szCs w:val="28"/>
+              </w:rPr>
+              <w:t>thread_counts</w:t>
+            </w:r>
+            <w:proofErr w:type="spellEnd"/>
+            <w:r>
+              <w:rPr>
+                <w:rFonts w:cstheme="minorHAnsi"/>
+                <w:sz w:val="28"/>
+                <w:szCs w:val="28"/>
+              </w:rPr>
+              <w:t>[t];</w:t>
+            </w:r>
+          </w:p>
+          <w:p>
+            <w:pPr>
+              <w:spacing w:line="276" w:lineRule="auto"/>
+              <w:rPr>
+                <w:rFonts w:cstheme="minorHAnsi"/>
+                <w:sz w:val="28"/>
+                <w:szCs w:val="28"/>
+              </w:rPr>
+            </w:pPr>
+          </w:p>
+          <w:p>
+            <w:pPr>
+              <w:spacing w:line="276" w:lineRule="auto"/>
+              <w:rPr>
+                <w:rFonts w:cstheme="minorHAnsi"/>
+                <w:sz w:val="28"/>
+                <w:szCs w:val="28"/>
+              </w:rPr>
+            </w:pPr>
+            <w:r>
+              <w:rPr>
+                <w:rFonts w:cstheme="minorHAnsi"/>
+                <w:sz w:val="28"/>
+                <w:szCs w:val="28"/>
+              </w:rPr>
+              <w:t xml:space="preserve">        double </w:t>
+            </w:r>
+            <w:proofErr w:type="spellStart"/>
+            <w:r>
+              <w:rPr>
+                <w:rFonts w:cstheme="minorHAnsi"/>
+                <w:sz w:val="28"/>
+                <w:szCs w:val="28"/>
+              </w:rPr>
+              <w:t>start_time</w:t>
+            </w:r>
+            <w:proofErr w:type="spellEnd"/>
+            <w:r>
+              <w:rPr>
+                <w:rFonts w:cstheme="minorHAnsi"/>
+                <w:sz w:val="28"/>
+                <w:szCs w:val="28"/>
+              </w:rPr>
+              <w:t xml:space="preserve"> = </w:t>
+            </w:r>
+            <w:proofErr w:type="spellStart"/>
+            <w:r>
+              <w:rPr>
+                <w:rFonts w:cstheme="minorHAnsi"/>
+                <w:sz w:val="28"/>
+                <w:szCs w:val="28"/>
+              </w:rPr>
+              <w:t>omp_get_</w:t>
             </w:r>
             <w:proofErr w:type="gramStart"/>
             <w:r>
@@ -1136,7 +1725,16 @@
                 <w:sz w:val="28"/>
                 <w:szCs w:val="28"/>
               </w:rPr>
-              <w:t>wtime(</w:t>
+              <w:t>wtime</w:t>
+            </w:r>
+            <w:proofErr w:type="spellEnd"/>
+            <w:r>
+              <w:rPr>
+                <w:rFonts w:cstheme="minorHAnsi"/>
+                <w:sz w:val="28"/>
+                <w:szCs w:val="28"/>
+              </w:rPr>
+              <w:t>(</w:t>
             </w:r>
             <w:proofErr w:type="gramEnd"/>
             <w:r>
@@ -1173,43 +1771,205 @@
                 <w:sz w:val="28"/>
                 <w:szCs w:val="28"/>
               </w:rPr>
-              <w:t xml:space="preserve">        #pragma omp parallel for num_threads(num_threads)</w:t>
-            </w:r>
-          </w:p>
-          <w:p>
-            <w:pPr>
-              <w:spacing w:line="276" w:lineRule="auto"/>
-              <w:rPr>
-                <w:rFonts w:cstheme="minorHAnsi"/>
-                <w:sz w:val="28"/>
-                <w:szCs w:val="28"/>
-              </w:rPr>
-            </w:pPr>
-            <w:r>
-              <w:rPr>
-                <w:rFonts w:cstheme="minorHAnsi"/>
-                <w:sz w:val="28"/>
-                <w:szCs w:val="28"/>
-              </w:rPr>
-              <w:t xml:space="preserve">        for (int i = 0; i &lt; N; i++) {</w:t>
-            </w:r>
-          </w:p>
-          <w:p>
-            <w:pPr>
-              <w:spacing w:line="276" w:lineRule="auto"/>
-              <w:rPr>
-                <w:rFonts w:cstheme="minorHAnsi"/>
-                <w:sz w:val="28"/>
-                <w:szCs w:val="28"/>
-              </w:rPr>
-            </w:pPr>
-            <w:r>
-              <w:rPr>
-                <w:rFonts w:cstheme="minorHAnsi"/>
-                <w:sz w:val="28"/>
-                <w:szCs w:val="28"/>
-              </w:rPr>
-              <w:t xml:space="preserve">            result[i] = vec1[i] + vec2[i];</w:t>
+              <w:t xml:space="preserve">        #pragma </w:t>
+            </w:r>
+            <w:proofErr w:type="spellStart"/>
+            <w:r>
+              <w:rPr>
+                <w:rFonts w:cstheme="minorHAnsi"/>
+                <w:sz w:val="28"/>
+                <w:szCs w:val="28"/>
+              </w:rPr>
+              <w:t>omp</w:t>
+            </w:r>
+            <w:proofErr w:type="spellEnd"/>
+            <w:r>
+              <w:rPr>
+                <w:rFonts w:cstheme="minorHAnsi"/>
+                <w:sz w:val="28"/>
+                <w:szCs w:val="28"/>
+              </w:rPr>
+              <w:t xml:space="preserve"> parallel for </w:t>
+            </w:r>
+            <w:proofErr w:type="spellStart"/>
+            <w:r>
+              <w:rPr>
+                <w:rFonts w:cstheme="minorHAnsi"/>
+                <w:sz w:val="28"/>
+                <w:szCs w:val="28"/>
+              </w:rPr>
+              <w:t>num_threads</w:t>
+            </w:r>
+            <w:proofErr w:type="spellEnd"/>
+            <w:r>
+              <w:rPr>
+                <w:rFonts w:cstheme="minorHAnsi"/>
+                <w:sz w:val="28"/>
+                <w:szCs w:val="28"/>
+              </w:rPr>
+              <w:t>(</w:t>
+            </w:r>
+            <w:proofErr w:type="spellStart"/>
+            <w:r>
+              <w:rPr>
+                <w:rFonts w:cstheme="minorHAnsi"/>
+                <w:sz w:val="28"/>
+                <w:szCs w:val="28"/>
+              </w:rPr>
+              <w:t>num_threads</w:t>
+            </w:r>
+            <w:proofErr w:type="spellEnd"/>
+            <w:r>
+              <w:rPr>
+                <w:rFonts w:cstheme="minorHAnsi"/>
+                <w:sz w:val="28"/>
+                <w:szCs w:val="28"/>
+              </w:rPr>
+              <w:t>)</w:t>
+            </w:r>
+          </w:p>
+          <w:p>
+            <w:pPr>
+              <w:spacing w:line="276" w:lineRule="auto"/>
+              <w:rPr>
+                <w:rFonts w:cstheme="minorHAnsi"/>
+                <w:sz w:val="28"/>
+                <w:szCs w:val="28"/>
+              </w:rPr>
+            </w:pPr>
+            <w:r>
+              <w:rPr>
+                <w:rFonts w:cstheme="minorHAnsi"/>
+                <w:sz w:val="28"/>
+                <w:szCs w:val="28"/>
+              </w:rPr>
+              <w:t xml:space="preserve">        for (int </w:t>
+            </w:r>
+            <w:proofErr w:type="spellStart"/>
+            <w:r>
+              <w:rPr>
+                <w:rFonts w:cstheme="minorHAnsi"/>
+                <w:sz w:val="28"/>
+                <w:szCs w:val="28"/>
+              </w:rPr>
+              <w:t>i</w:t>
+            </w:r>
+            <w:proofErr w:type="spellEnd"/>
+            <w:r>
+              <w:rPr>
+                <w:rFonts w:cstheme="minorHAnsi"/>
+                <w:sz w:val="28"/>
+                <w:szCs w:val="28"/>
+              </w:rPr>
+              <w:t xml:space="preserve"> = 0; </w:t>
+            </w:r>
+            <w:proofErr w:type="spellStart"/>
+            <w:r>
+              <w:rPr>
+                <w:rFonts w:cstheme="minorHAnsi"/>
+                <w:sz w:val="28"/>
+                <w:szCs w:val="28"/>
+              </w:rPr>
+              <w:t>i</w:t>
+            </w:r>
+            <w:proofErr w:type="spellEnd"/>
+            <w:r>
+              <w:rPr>
+                <w:rFonts w:cstheme="minorHAnsi"/>
+                <w:sz w:val="28"/>
+                <w:szCs w:val="28"/>
+              </w:rPr>
+              <w:t xml:space="preserve"> &lt; N; </w:t>
+            </w:r>
+            <w:proofErr w:type="spellStart"/>
+            <w:r>
+              <w:rPr>
+                <w:rFonts w:cstheme="minorHAnsi"/>
+                <w:sz w:val="28"/>
+                <w:szCs w:val="28"/>
+              </w:rPr>
+              <w:t>i</w:t>
+            </w:r>
+            <w:proofErr w:type="spellEnd"/>
+            <w:r>
+              <w:rPr>
+                <w:rFonts w:cstheme="minorHAnsi"/>
+                <w:sz w:val="28"/>
+                <w:szCs w:val="28"/>
+              </w:rPr>
+              <w:t>++) {</w:t>
+            </w:r>
+          </w:p>
+          <w:p>
+            <w:pPr>
+              <w:spacing w:line="276" w:lineRule="auto"/>
+              <w:rPr>
+                <w:rFonts w:cstheme="minorHAnsi"/>
+                <w:sz w:val="28"/>
+                <w:szCs w:val="28"/>
+              </w:rPr>
+            </w:pPr>
+            <w:r>
+              <w:rPr>
+                <w:rFonts w:cstheme="minorHAnsi"/>
+                <w:sz w:val="28"/>
+                <w:szCs w:val="28"/>
+              </w:rPr>
+              <w:t xml:space="preserve">            result[</w:t>
+            </w:r>
+            <w:proofErr w:type="spellStart"/>
+            <w:r>
+              <w:rPr>
+                <w:rFonts w:cstheme="minorHAnsi"/>
+                <w:sz w:val="28"/>
+                <w:szCs w:val="28"/>
+              </w:rPr>
+              <w:t>i</w:t>
+            </w:r>
+            <w:proofErr w:type="spellEnd"/>
+            <w:r>
+              <w:rPr>
+                <w:rFonts w:cstheme="minorHAnsi"/>
+                <w:sz w:val="28"/>
+                <w:szCs w:val="28"/>
+              </w:rPr>
+              <w:t>] = vec1[</w:t>
+            </w:r>
+            <w:proofErr w:type="spellStart"/>
+            <w:r>
+              <w:rPr>
+                <w:rFonts w:cstheme="minorHAnsi"/>
+                <w:sz w:val="28"/>
+                <w:szCs w:val="28"/>
+              </w:rPr>
+              <w:t>i</w:t>
+            </w:r>
+            <w:proofErr w:type="spellEnd"/>
+            <w:r>
+              <w:rPr>
+                <w:rFonts w:cstheme="minorHAnsi"/>
+                <w:sz w:val="28"/>
+                <w:szCs w:val="28"/>
+              </w:rPr>
+              <w:t>] + vec2[</w:t>
+            </w:r>
+            <w:proofErr w:type="spellStart"/>
+            <w:r>
+              <w:rPr>
+                <w:rFonts w:cstheme="minorHAnsi"/>
+                <w:sz w:val="28"/>
+                <w:szCs w:val="28"/>
+              </w:rPr>
+              <w:t>i</w:t>
+            </w:r>
+            <w:proofErr w:type="spellEnd"/>
+            <w:r>
+              <w:rPr>
+                <w:rFonts w:cstheme="minorHAnsi"/>
+                <w:sz w:val="28"/>
+                <w:szCs w:val="28"/>
+              </w:rPr>
+              <w:t>];</w:t>
             </w:r>
           </w:p>
           <w:p>
@@ -1256,7 +2016,34 @@
                 <w:sz w:val="28"/>
                 <w:szCs w:val="28"/>
               </w:rPr>
-              <w:t xml:space="preserve">        double end_time = omp_get_</w:t>
+              <w:t xml:space="preserve">        double </w:t>
+            </w:r>
+            <w:proofErr w:type="spellStart"/>
+            <w:r>
+              <w:rPr>
+                <w:rFonts w:cstheme="minorHAnsi"/>
+                <w:sz w:val="28"/>
+                <w:szCs w:val="28"/>
+              </w:rPr>
+              <w:t>end_time</w:t>
+            </w:r>
+            <w:proofErr w:type="spellEnd"/>
+            <w:r>
+              <w:rPr>
+                <w:rFonts w:cstheme="minorHAnsi"/>
+                <w:sz w:val="28"/>
+                <w:szCs w:val="28"/>
+              </w:rPr>
+              <w:t xml:space="preserve"> = </w:t>
+            </w:r>
+            <w:proofErr w:type="spellStart"/>
+            <w:r>
+              <w:rPr>
+                <w:rFonts w:cstheme="minorHAnsi"/>
+                <w:sz w:val="28"/>
+                <w:szCs w:val="28"/>
+              </w:rPr>
+              <w:t>omp_get_</w:t>
             </w:r>
             <w:proofErr w:type="gramStart"/>
             <w:r>
@@ -1265,7 +2052,16 @@
                 <w:sz w:val="28"/>
                 <w:szCs w:val="28"/>
               </w:rPr>
-              <w:t>wtime(</w:t>
+              <w:t>wtime</w:t>
+            </w:r>
+            <w:proofErr w:type="spellEnd"/>
+            <w:r>
+              <w:rPr>
+                <w:rFonts w:cstheme="minorHAnsi"/>
+                <w:sz w:val="28"/>
+                <w:szCs w:val="28"/>
+              </w:rPr>
+              <w:t>(</w:t>
             </w:r>
             <w:proofErr w:type="gramEnd"/>
             <w:r>
@@ -1292,7 +2088,97 @@
                 <w:sz w:val="28"/>
                 <w:szCs w:val="28"/>
               </w:rPr>
-              <w:t xml:space="preserve">        cout &lt;&lt; num_threads &lt;&lt; "\t" &lt;&lt; (end_time - start_time) &lt;&lt; " sec" &lt;&lt; endl;</w:t>
+              <w:t xml:space="preserve">        </w:t>
+            </w:r>
+            <w:proofErr w:type="spellStart"/>
+            <w:r>
+              <w:rPr>
+                <w:rFonts w:cstheme="minorHAnsi"/>
+                <w:sz w:val="28"/>
+                <w:szCs w:val="28"/>
+              </w:rPr>
+              <w:t>cout</w:t>
+            </w:r>
+            <w:proofErr w:type="spellEnd"/>
+            <w:r>
+              <w:rPr>
+                <w:rFonts w:cstheme="minorHAnsi"/>
+                <w:sz w:val="28"/>
+                <w:szCs w:val="28"/>
+              </w:rPr>
+              <w:t xml:space="preserve"> &lt;&lt; </w:t>
+            </w:r>
+            <w:proofErr w:type="spellStart"/>
+            <w:r>
+              <w:rPr>
+                <w:rFonts w:cstheme="minorHAnsi"/>
+                <w:sz w:val="28"/>
+                <w:szCs w:val="28"/>
+              </w:rPr>
+              <w:t>num_threads</w:t>
+            </w:r>
+            <w:proofErr w:type="spellEnd"/>
+            <w:r>
+              <w:rPr>
+                <w:rFonts w:cstheme="minorHAnsi"/>
+                <w:sz w:val="28"/>
+                <w:szCs w:val="28"/>
+              </w:rPr>
+              <w:t xml:space="preserve"> &lt;&lt; "\t" &lt;&lt; (</w:t>
+            </w:r>
+            <w:proofErr w:type="spellStart"/>
+            <w:r>
+              <w:rPr>
+                <w:rFonts w:cstheme="minorHAnsi"/>
+                <w:sz w:val="28"/>
+                <w:szCs w:val="28"/>
+              </w:rPr>
+              <w:t>end_time</w:t>
+            </w:r>
+            <w:proofErr w:type="spellEnd"/>
+            <w:r>
+              <w:rPr>
+                <w:rFonts w:cstheme="minorHAnsi"/>
+                <w:sz w:val="28"/>
+                <w:szCs w:val="28"/>
+              </w:rPr>
+              <w:t xml:space="preserve"> - </w:t>
+            </w:r>
+            <w:proofErr w:type="spellStart"/>
+            <w:r>
+              <w:rPr>
+                <w:rFonts w:cstheme="minorHAnsi"/>
+                <w:sz w:val="28"/>
+                <w:szCs w:val="28"/>
+              </w:rPr>
+              <w:t>start_time</w:t>
+            </w:r>
+            <w:proofErr w:type="spellEnd"/>
+            <w:r>
+              <w:rPr>
+                <w:rFonts w:cstheme="minorHAnsi"/>
+                <w:sz w:val="28"/>
+                <w:szCs w:val="28"/>
+              </w:rPr>
+              <w:t xml:space="preserve">) &lt;&lt; " sec" &lt;&lt; </w:t>
+            </w:r>
+            <w:proofErr w:type="spellStart"/>
+            <w:r>
+              <w:rPr>
+                <w:rFonts w:cstheme="minorHAnsi"/>
+                <w:sz w:val="28"/>
+                <w:szCs w:val="28"/>
+              </w:rPr>
+              <w:t>endl</w:t>
+            </w:r>
+            <w:proofErr w:type="spellEnd"/>
+            <w:r>
+              <w:rPr>
+                <w:rFonts w:cstheme="minorHAnsi"/>
+                <w:sz w:val="28"/>
+                <w:szCs w:val="28"/>
+              </w:rPr>
+              <w:t>;</w:t>
             </w:r>
           </w:p>
           <w:p>
@@ -1505,7 +2391,25 @@
                 <w:sz w:val="28"/>
                 <w:szCs w:val="28"/>
               </w:rPr>
-              <w:t>#include &lt;fstream&gt;</w:t>
+              <w:t>#include &lt;</w:t>
+            </w:r>
+            <w:proofErr w:type="spellStart"/>
+            <w:r>
+              <w:rPr>
+                <w:rFonts w:cstheme="minorHAnsi"/>
+                <w:sz w:val="28"/>
+                <w:szCs w:val="28"/>
+              </w:rPr>
+              <w:t>fstream</w:t>
+            </w:r>
+            <w:proofErr w:type="spellEnd"/>
+            <w:r>
+              <w:rPr>
+                <w:rFonts w:cstheme="minorHAnsi"/>
+                <w:sz w:val="28"/>
+                <w:szCs w:val="28"/>
+              </w:rPr>
+              <w:t>&gt;</w:t>
             </w:r>
           </w:p>
           <w:p>
@@ -1541,7 +2445,25 @@
                 <w:sz w:val="28"/>
                 <w:szCs w:val="28"/>
               </w:rPr>
-              <w:t>#include &lt;omp.h&gt;</w:t>
+              <w:t>#include &lt;</w:t>
+            </w:r>
+            <w:proofErr w:type="spellStart"/>
+            <w:r>
+              <w:rPr>
+                <w:rFonts w:cstheme="minorHAnsi"/>
+                <w:sz w:val="28"/>
+                <w:szCs w:val="28"/>
+              </w:rPr>
+              <w:t>omp.h</w:t>
+            </w:r>
+            <w:proofErr w:type="spellEnd"/>
+            <w:r>
+              <w:rPr>
+                <w:rFonts w:cstheme="minorHAnsi"/>
+                <w:sz w:val="28"/>
+                <w:szCs w:val="28"/>
+              </w:rPr>
+              <w:t>&gt;</w:t>
             </w:r>
           </w:p>
           <w:p>
@@ -1669,7 +2591,25 @@
                 <w:sz w:val="28"/>
                 <w:szCs w:val="28"/>
               </w:rPr>
-              <w:t xml:space="preserve">    ifstream fin("vectors.txt");</w:t>
+              <w:t xml:space="preserve">    </w:t>
+            </w:r>
+            <w:proofErr w:type="spellStart"/>
+            <w:r>
+              <w:rPr>
+                <w:rFonts w:cstheme="minorHAnsi"/>
+                <w:sz w:val="28"/>
+                <w:szCs w:val="28"/>
+              </w:rPr>
+              <w:t>ifstream</w:t>
+            </w:r>
+            <w:proofErr w:type="spellEnd"/>
+            <w:r>
+              <w:rPr>
+                <w:rFonts w:cstheme="minorHAnsi"/>
+                <w:sz w:val="28"/>
+                <w:szCs w:val="28"/>
+              </w:rPr>
+              <w:t xml:space="preserve"> fin("vectors.txt");</w:t>
             </w:r>
           </w:p>
           <w:p>
@@ -1715,25 +2655,115 @@
                 <w:sz w:val="28"/>
                 <w:szCs w:val="28"/>
               </w:rPr>
-              <w:t xml:space="preserve">    for (int i = 0; i &lt; N; i++)</w:t>
-            </w:r>
-          </w:p>
-          <w:p>
-            <w:pPr>
-              <w:spacing w:line="276" w:lineRule="auto"/>
-              <w:rPr>
-                <w:rFonts w:cstheme="minorHAnsi"/>
-                <w:sz w:val="28"/>
-                <w:szCs w:val="28"/>
-              </w:rPr>
-            </w:pPr>
-            <w:r>
-              <w:rPr>
-                <w:rFonts w:cstheme="minorHAnsi"/>
-                <w:sz w:val="28"/>
-                <w:szCs w:val="28"/>
-              </w:rPr>
-              <w:t xml:space="preserve">        fin &gt;&gt; vec1[i] &gt;&gt; vec2[i];</w:t>
+              <w:t xml:space="preserve">    for (int </w:t>
+            </w:r>
+            <w:proofErr w:type="spellStart"/>
+            <w:r>
+              <w:rPr>
+                <w:rFonts w:cstheme="minorHAnsi"/>
+                <w:sz w:val="28"/>
+                <w:szCs w:val="28"/>
+              </w:rPr>
+              <w:t>i</w:t>
+            </w:r>
+            <w:proofErr w:type="spellEnd"/>
+            <w:r>
+              <w:rPr>
+                <w:rFonts w:cstheme="minorHAnsi"/>
+                <w:sz w:val="28"/>
+                <w:szCs w:val="28"/>
+              </w:rPr>
+              <w:t xml:space="preserve"> = 0; </w:t>
+            </w:r>
+            <w:proofErr w:type="spellStart"/>
+            <w:r>
+              <w:rPr>
+                <w:rFonts w:cstheme="minorHAnsi"/>
+                <w:sz w:val="28"/>
+                <w:szCs w:val="28"/>
+              </w:rPr>
+              <w:t>i</w:t>
+            </w:r>
+            <w:proofErr w:type="spellEnd"/>
+            <w:r>
+              <w:rPr>
+                <w:rFonts w:cstheme="minorHAnsi"/>
+                <w:sz w:val="28"/>
+                <w:szCs w:val="28"/>
+              </w:rPr>
+              <w:t xml:space="preserve"> &lt; N; </w:t>
+            </w:r>
+            <w:proofErr w:type="spellStart"/>
+            <w:r>
+              <w:rPr>
+                <w:rFonts w:cstheme="minorHAnsi"/>
+                <w:sz w:val="28"/>
+                <w:szCs w:val="28"/>
+              </w:rPr>
+              <w:t>i</w:t>
+            </w:r>
+            <w:proofErr w:type="spellEnd"/>
+            <w:r>
+              <w:rPr>
+                <w:rFonts w:cstheme="minorHAnsi"/>
+                <w:sz w:val="28"/>
+                <w:szCs w:val="28"/>
+              </w:rPr>
+              <w:t>++)</w:t>
+            </w:r>
+          </w:p>
+          <w:p>
+            <w:pPr>
+              <w:spacing w:line="276" w:lineRule="auto"/>
+              <w:rPr>
+                <w:rFonts w:cstheme="minorHAnsi"/>
+                <w:sz w:val="28"/>
+                <w:szCs w:val="28"/>
+              </w:rPr>
+            </w:pPr>
+            <w:r>
+              <w:rPr>
+                <w:rFonts w:cstheme="minorHAnsi"/>
+                <w:sz w:val="28"/>
+                <w:szCs w:val="28"/>
+              </w:rPr>
+              <w:t xml:space="preserve">        fin &gt;&gt; vec1[</w:t>
+            </w:r>
+            <w:proofErr w:type="spellStart"/>
+            <w:r>
+              <w:rPr>
+                <w:rFonts w:cstheme="minorHAnsi"/>
+                <w:sz w:val="28"/>
+                <w:szCs w:val="28"/>
+              </w:rPr>
+              <w:t>i</w:t>
+            </w:r>
+            <w:proofErr w:type="spellEnd"/>
+            <w:r>
+              <w:rPr>
+                <w:rFonts w:cstheme="minorHAnsi"/>
+                <w:sz w:val="28"/>
+                <w:szCs w:val="28"/>
+              </w:rPr>
+              <w:t>] &gt;&gt; vec2[</w:t>
+            </w:r>
+            <w:proofErr w:type="spellStart"/>
+            <w:r>
+              <w:rPr>
+                <w:rFonts w:cstheme="minorHAnsi"/>
+                <w:sz w:val="28"/>
+                <w:szCs w:val="28"/>
+              </w:rPr>
+              <w:t>i</w:t>
+            </w:r>
+            <w:proofErr w:type="spellEnd"/>
+            <w:r>
+              <w:rPr>
+                <w:rFonts w:cstheme="minorHAnsi"/>
+                <w:sz w:val="28"/>
+                <w:szCs w:val="28"/>
+              </w:rPr>
+              <w:t>];</w:t>
             </w:r>
           </w:p>
           <w:p>
@@ -1753,6 +2783,7 @@
               </w:rPr>
               <w:t xml:space="preserve">    </w:t>
             </w:r>
+            <w:proofErr w:type="spellStart"/>
             <w:proofErr w:type="gramStart"/>
             <w:r>
               <w:rPr>
@@ -1762,6 +2793,7 @@
               </w:rPr>
               <w:t>fin.close</w:t>
             </w:r>
+            <w:proofErr w:type="spellEnd"/>
             <w:proofErr w:type="gramEnd"/>
             <w:r>
               <w:rPr>
@@ -1797,7 +2829,16 @@
                 <w:sz w:val="28"/>
                 <w:szCs w:val="28"/>
               </w:rPr>
-              <w:t xml:space="preserve">    int thread_</w:t>
+              <w:t xml:space="preserve">    int </w:t>
+            </w:r>
+            <w:proofErr w:type="spellStart"/>
+            <w:r>
+              <w:rPr>
+                <w:rFonts w:cstheme="minorHAnsi"/>
+                <w:sz w:val="28"/>
+                <w:szCs w:val="28"/>
+              </w:rPr>
+              <w:t>thread_</w:t>
             </w:r>
             <w:proofErr w:type="gramStart"/>
             <w:r>
@@ -1806,7 +2847,16 @@
                 <w:sz w:val="28"/>
                 <w:szCs w:val="28"/>
               </w:rPr>
-              <w:t>counts[</w:t>
+              <w:t>counts</w:t>
+            </w:r>
+            <w:proofErr w:type="spellEnd"/>
+            <w:r>
+              <w:rPr>
+                <w:rFonts w:cstheme="minorHAnsi"/>
+                <w:sz w:val="28"/>
+                <w:szCs w:val="28"/>
+              </w:rPr>
+              <w:t>[</w:t>
             </w:r>
             <w:proofErr w:type="gramEnd"/>
             <w:r>
@@ -1833,7 +2883,88 @@
                 <w:sz w:val="28"/>
                 <w:szCs w:val="28"/>
               </w:rPr>
-              <w:t xml:space="preserve">    int num_configs = sizeof(thread_counts) / sizeof(thread_</w:t>
+              <w:t xml:space="preserve">    int </w:t>
+            </w:r>
+            <w:proofErr w:type="spellStart"/>
+            <w:r>
+              <w:rPr>
+                <w:rFonts w:cstheme="minorHAnsi"/>
+                <w:sz w:val="28"/>
+                <w:szCs w:val="28"/>
+              </w:rPr>
+              <w:t>num_configs</w:t>
+            </w:r>
+            <w:proofErr w:type="spellEnd"/>
+            <w:r>
+              <w:rPr>
+                <w:rFonts w:cstheme="minorHAnsi"/>
+                <w:sz w:val="28"/>
+                <w:szCs w:val="28"/>
+              </w:rPr>
+              <w:t xml:space="preserve"> = </w:t>
+            </w:r>
+            <w:proofErr w:type="spellStart"/>
+            <w:r>
+              <w:rPr>
+                <w:rFonts w:cstheme="minorHAnsi"/>
+                <w:sz w:val="28"/>
+                <w:szCs w:val="28"/>
+              </w:rPr>
+              <w:t>sizeof</w:t>
+            </w:r>
+            <w:proofErr w:type="spellEnd"/>
+            <w:r>
+              <w:rPr>
+                <w:rFonts w:cstheme="minorHAnsi"/>
+                <w:sz w:val="28"/>
+                <w:szCs w:val="28"/>
+              </w:rPr>
+              <w:t>(</w:t>
+            </w:r>
+            <w:proofErr w:type="spellStart"/>
+            <w:r>
+              <w:rPr>
+                <w:rFonts w:cstheme="minorHAnsi"/>
+                <w:sz w:val="28"/>
+                <w:szCs w:val="28"/>
+              </w:rPr>
+              <w:t>thread_counts</w:t>
+            </w:r>
+            <w:proofErr w:type="spellEnd"/>
+            <w:r>
+              <w:rPr>
+                <w:rFonts w:cstheme="minorHAnsi"/>
+                <w:sz w:val="28"/>
+                <w:szCs w:val="28"/>
+              </w:rPr>
+              <w:t xml:space="preserve">) / </w:t>
+            </w:r>
+            <w:proofErr w:type="spellStart"/>
+            <w:r>
+              <w:rPr>
+                <w:rFonts w:cstheme="minorHAnsi"/>
+                <w:sz w:val="28"/>
+                <w:szCs w:val="28"/>
+              </w:rPr>
+              <w:t>sizeof</w:t>
+            </w:r>
+            <w:proofErr w:type="spellEnd"/>
+            <w:r>
+              <w:rPr>
+                <w:rFonts w:cstheme="minorHAnsi"/>
+                <w:sz w:val="28"/>
+                <w:szCs w:val="28"/>
+              </w:rPr>
+              <w:t>(</w:t>
+            </w:r>
+            <w:proofErr w:type="spellStart"/>
+            <w:r>
+              <w:rPr>
+                <w:rFonts w:cstheme="minorHAnsi"/>
+                <w:sz w:val="28"/>
+                <w:szCs w:val="28"/>
+              </w:rPr>
+              <w:t>thread_</w:t>
             </w:r>
             <w:proofErr w:type="gramStart"/>
             <w:r>
@@ -1842,7 +2973,16 @@
                 <w:sz w:val="28"/>
                 <w:szCs w:val="28"/>
               </w:rPr>
-              <w:t>counts[</w:t>
+              <w:t>counts</w:t>
+            </w:r>
+            <w:proofErr w:type="spellEnd"/>
+            <w:r>
+              <w:rPr>
+                <w:rFonts w:cstheme="minorHAnsi"/>
+                <w:sz w:val="28"/>
+                <w:szCs w:val="28"/>
+              </w:rPr>
+              <w:t>[</w:t>
             </w:r>
             <w:proofErr w:type="gramEnd"/>
             <w:r>
@@ -1879,81 +3019,216 @@
                 <w:sz w:val="28"/>
                 <w:szCs w:val="28"/>
               </w:rPr>
-              <w:t xml:space="preserve">    cout &lt;&lt; "Threads\tTime (sec)" &lt;&lt; endl;</w:t>
-            </w:r>
-          </w:p>
-          <w:p>
-            <w:pPr>
-              <w:spacing w:line="276" w:lineRule="auto"/>
-              <w:rPr>
-                <w:rFonts w:cstheme="minorHAnsi"/>
-                <w:sz w:val="28"/>
-                <w:szCs w:val="28"/>
-              </w:rPr>
-            </w:pPr>
-          </w:p>
-          <w:p>
-            <w:pPr>
-              <w:spacing w:line="276" w:lineRule="auto"/>
-              <w:rPr>
-                <w:rFonts w:cstheme="minorHAnsi"/>
-                <w:sz w:val="28"/>
-                <w:szCs w:val="28"/>
-              </w:rPr>
-            </w:pPr>
-            <w:r>
-              <w:rPr>
-                <w:rFonts w:cstheme="minorHAnsi"/>
-                <w:sz w:val="28"/>
-                <w:szCs w:val="28"/>
-              </w:rPr>
-              <w:t xml:space="preserve">    for (int t = 0; t &lt; num_configs; t++) {</w:t>
-            </w:r>
-          </w:p>
-          <w:p>
-            <w:pPr>
-              <w:spacing w:line="276" w:lineRule="auto"/>
-              <w:rPr>
-                <w:rFonts w:cstheme="minorHAnsi"/>
-                <w:sz w:val="28"/>
-                <w:szCs w:val="28"/>
-              </w:rPr>
-            </w:pPr>
-            <w:r>
-              <w:rPr>
-                <w:rFonts w:cstheme="minorHAnsi"/>
-                <w:sz w:val="28"/>
-                <w:szCs w:val="28"/>
-              </w:rPr>
-              <w:t xml:space="preserve">        int num_threads = thread_counts[t];</w:t>
-            </w:r>
-          </w:p>
-          <w:p>
-            <w:pPr>
-              <w:spacing w:line="276" w:lineRule="auto"/>
-              <w:rPr>
-                <w:rFonts w:cstheme="minorHAnsi"/>
-                <w:sz w:val="28"/>
-                <w:szCs w:val="28"/>
-              </w:rPr>
-            </w:pPr>
-          </w:p>
-          <w:p>
-            <w:pPr>
-              <w:spacing w:line="276" w:lineRule="auto"/>
-              <w:rPr>
-                <w:rFonts w:cstheme="minorHAnsi"/>
-                <w:sz w:val="28"/>
-                <w:szCs w:val="28"/>
-              </w:rPr>
-            </w:pPr>
-            <w:r>
-              <w:rPr>
-                <w:rFonts w:cstheme="minorHAnsi"/>
-                <w:sz w:val="28"/>
-                <w:szCs w:val="28"/>
-              </w:rPr>
-              <w:t xml:space="preserve">        double start_time = omp_get_</w:t>
+              <w:t xml:space="preserve">    </w:t>
+            </w:r>
+            <w:proofErr w:type="spellStart"/>
+            <w:r>
+              <w:rPr>
+                <w:rFonts w:cstheme="minorHAnsi"/>
+                <w:sz w:val="28"/>
+                <w:szCs w:val="28"/>
+              </w:rPr>
+              <w:t>cout</w:t>
+            </w:r>
+            <w:proofErr w:type="spellEnd"/>
+            <w:r>
+              <w:rPr>
+                <w:rFonts w:cstheme="minorHAnsi"/>
+                <w:sz w:val="28"/>
+                <w:szCs w:val="28"/>
+              </w:rPr>
+              <w:t xml:space="preserve"> &lt;&lt; "Threads\</w:t>
+            </w:r>
+            <w:proofErr w:type="spellStart"/>
+            <w:r>
+              <w:rPr>
+                <w:rFonts w:cstheme="minorHAnsi"/>
+                <w:sz w:val="28"/>
+                <w:szCs w:val="28"/>
+              </w:rPr>
+              <w:t>tTime</w:t>
+            </w:r>
+            <w:proofErr w:type="spellEnd"/>
+            <w:r>
+              <w:rPr>
+                <w:rFonts w:cstheme="minorHAnsi"/>
+                <w:sz w:val="28"/>
+                <w:szCs w:val="28"/>
+              </w:rPr>
+              <w:t xml:space="preserve"> (sec)" &lt;&lt; </w:t>
+            </w:r>
+            <w:proofErr w:type="spellStart"/>
+            <w:r>
+              <w:rPr>
+                <w:rFonts w:cstheme="minorHAnsi"/>
+                <w:sz w:val="28"/>
+                <w:szCs w:val="28"/>
+              </w:rPr>
+              <w:t>endl</w:t>
+            </w:r>
+            <w:proofErr w:type="spellEnd"/>
+            <w:r>
+              <w:rPr>
+                <w:rFonts w:cstheme="minorHAnsi"/>
+                <w:sz w:val="28"/>
+                <w:szCs w:val="28"/>
+              </w:rPr>
+              <w:t>;</w:t>
+            </w:r>
+          </w:p>
+          <w:p>
+            <w:pPr>
+              <w:spacing w:line="276" w:lineRule="auto"/>
+              <w:rPr>
+                <w:rFonts w:cstheme="minorHAnsi"/>
+                <w:sz w:val="28"/>
+                <w:szCs w:val="28"/>
+              </w:rPr>
+            </w:pPr>
+          </w:p>
+          <w:p>
+            <w:pPr>
+              <w:spacing w:line="276" w:lineRule="auto"/>
+              <w:rPr>
+                <w:rFonts w:cstheme="minorHAnsi"/>
+                <w:sz w:val="28"/>
+                <w:szCs w:val="28"/>
+              </w:rPr>
+            </w:pPr>
+            <w:r>
+              <w:rPr>
+                <w:rFonts w:cstheme="minorHAnsi"/>
+                <w:sz w:val="28"/>
+                <w:szCs w:val="28"/>
+              </w:rPr>
+              <w:t xml:space="preserve">    for (int t = 0; t &lt; </w:t>
+            </w:r>
+            <w:proofErr w:type="spellStart"/>
+            <w:r>
+              <w:rPr>
+                <w:rFonts w:cstheme="minorHAnsi"/>
+                <w:sz w:val="28"/>
+                <w:szCs w:val="28"/>
+              </w:rPr>
+              <w:t>num_configs</w:t>
+            </w:r>
+            <w:proofErr w:type="spellEnd"/>
+            <w:r>
+              <w:rPr>
+                <w:rFonts w:cstheme="minorHAnsi"/>
+                <w:sz w:val="28"/>
+                <w:szCs w:val="28"/>
+              </w:rPr>
+              <w:t>; t++) {</w:t>
+            </w:r>
+          </w:p>
+          <w:p>
+            <w:pPr>
+              <w:spacing w:line="276" w:lineRule="auto"/>
+              <w:rPr>
+                <w:rFonts w:cstheme="minorHAnsi"/>
+                <w:sz w:val="28"/>
+                <w:szCs w:val="28"/>
+              </w:rPr>
+            </w:pPr>
+            <w:r>
+              <w:rPr>
+                <w:rFonts w:cstheme="minorHAnsi"/>
+                <w:sz w:val="28"/>
+                <w:szCs w:val="28"/>
+              </w:rPr>
+              <w:t xml:space="preserve">        int </w:t>
+            </w:r>
+            <w:proofErr w:type="spellStart"/>
+            <w:r>
+              <w:rPr>
+                <w:rFonts w:cstheme="minorHAnsi"/>
+                <w:sz w:val="28"/>
+                <w:szCs w:val="28"/>
+              </w:rPr>
+              <w:t>num_threads</w:t>
+            </w:r>
+            <w:proofErr w:type="spellEnd"/>
+            <w:r>
+              <w:rPr>
+                <w:rFonts w:cstheme="minorHAnsi"/>
+                <w:sz w:val="28"/>
+                <w:szCs w:val="28"/>
+              </w:rPr>
+              <w:t xml:space="preserve"> = </w:t>
+            </w:r>
+            <w:proofErr w:type="spellStart"/>
+            <w:r>
+              <w:rPr>
+                <w:rFonts w:cstheme="minorHAnsi"/>
+                <w:sz w:val="28"/>
+                <w:szCs w:val="28"/>
+              </w:rPr>
+              <w:t>thread_counts</w:t>
+            </w:r>
+            <w:proofErr w:type="spellEnd"/>
+            <w:r>
+              <w:rPr>
+                <w:rFonts w:cstheme="minorHAnsi"/>
+                <w:sz w:val="28"/>
+                <w:szCs w:val="28"/>
+              </w:rPr>
+              <w:t>[t];</w:t>
+            </w:r>
+          </w:p>
+          <w:p>
+            <w:pPr>
+              <w:spacing w:line="276" w:lineRule="auto"/>
+              <w:rPr>
+                <w:rFonts w:cstheme="minorHAnsi"/>
+                <w:sz w:val="28"/>
+                <w:szCs w:val="28"/>
+              </w:rPr>
+            </w:pPr>
+          </w:p>
+          <w:p>
+            <w:pPr>
+              <w:spacing w:line="276" w:lineRule="auto"/>
+              <w:rPr>
+                <w:rFonts w:cstheme="minorHAnsi"/>
+                <w:sz w:val="28"/>
+                <w:szCs w:val="28"/>
+              </w:rPr>
+            </w:pPr>
+            <w:r>
+              <w:rPr>
+                <w:rFonts w:cstheme="minorHAnsi"/>
+                <w:sz w:val="28"/>
+                <w:szCs w:val="28"/>
+              </w:rPr>
+              <w:t xml:space="preserve">        double </w:t>
+            </w:r>
+            <w:proofErr w:type="spellStart"/>
+            <w:r>
+              <w:rPr>
+                <w:rFonts w:cstheme="minorHAnsi"/>
+                <w:sz w:val="28"/>
+                <w:szCs w:val="28"/>
+              </w:rPr>
+              <w:t>start_time</w:t>
+            </w:r>
+            <w:proofErr w:type="spellEnd"/>
+            <w:r>
+              <w:rPr>
+                <w:rFonts w:cstheme="minorHAnsi"/>
+                <w:sz w:val="28"/>
+                <w:szCs w:val="28"/>
+              </w:rPr>
+              <w:t xml:space="preserve"> = </w:t>
+            </w:r>
+            <w:proofErr w:type="spellStart"/>
+            <w:r>
+              <w:rPr>
+                <w:rFonts w:cstheme="minorHAnsi"/>
+                <w:sz w:val="28"/>
+                <w:szCs w:val="28"/>
+              </w:rPr>
+              <w:t>omp_get_</w:t>
             </w:r>
             <w:proofErr w:type="gramStart"/>
             <w:r>
@@ -1962,7 +3237,16 @@
                 <w:sz w:val="28"/>
                 <w:szCs w:val="28"/>
               </w:rPr>
-              <w:t>wtime(</w:t>
+              <w:t>wtime</w:t>
+            </w:r>
+            <w:proofErr w:type="spellEnd"/>
+            <w:r>
+              <w:rPr>
+                <w:rFonts w:cstheme="minorHAnsi"/>
+                <w:sz w:val="28"/>
+                <w:szCs w:val="28"/>
+              </w:rPr>
+              <w:t>(</w:t>
             </w:r>
             <w:proofErr w:type="gramEnd"/>
             <w:r>
@@ -1999,43 +3283,205 @@
                 <w:sz w:val="28"/>
                 <w:szCs w:val="28"/>
               </w:rPr>
-              <w:t xml:space="preserve">        #pragma omp parallel for num_threads(num_threads)</w:t>
-            </w:r>
-          </w:p>
-          <w:p>
-            <w:pPr>
-              <w:spacing w:line="276" w:lineRule="auto"/>
-              <w:rPr>
-                <w:rFonts w:cstheme="minorHAnsi"/>
-                <w:sz w:val="28"/>
-                <w:szCs w:val="28"/>
-              </w:rPr>
-            </w:pPr>
-            <w:r>
-              <w:rPr>
-                <w:rFonts w:cstheme="minorHAnsi"/>
-                <w:sz w:val="28"/>
-                <w:szCs w:val="28"/>
-              </w:rPr>
-              <w:t xml:space="preserve">        for (int i = 0; i &lt; N; i++) {</w:t>
-            </w:r>
-          </w:p>
-          <w:p>
-            <w:pPr>
-              <w:spacing w:line="276" w:lineRule="auto"/>
-              <w:rPr>
-                <w:rFonts w:cstheme="minorHAnsi"/>
-                <w:sz w:val="28"/>
-                <w:szCs w:val="28"/>
-              </w:rPr>
-            </w:pPr>
-            <w:r>
-              <w:rPr>
-                <w:rFonts w:cstheme="minorHAnsi"/>
-                <w:sz w:val="28"/>
-                <w:szCs w:val="28"/>
-              </w:rPr>
-              <w:t xml:space="preserve">            result[i] = vec1[i] * vec2[i]; // Multiplication instead of addition</w:t>
+              <w:t xml:space="preserve">        #pragma </w:t>
+            </w:r>
+            <w:proofErr w:type="spellStart"/>
+            <w:r>
+              <w:rPr>
+                <w:rFonts w:cstheme="minorHAnsi"/>
+                <w:sz w:val="28"/>
+                <w:szCs w:val="28"/>
+              </w:rPr>
+              <w:t>omp</w:t>
+            </w:r>
+            <w:proofErr w:type="spellEnd"/>
+            <w:r>
+              <w:rPr>
+                <w:rFonts w:cstheme="minorHAnsi"/>
+                <w:sz w:val="28"/>
+                <w:szCs w:val="28"/>
+              </w:rPr>
+              <w:t xml:space="preserve"> parallel for </w:t>
+            </w:r>
+            <w:proofErr w:type="spellStart"/>
+            <w:r>
+              <w:rPr>
+                <w:rFonts w:cstheme="minorHAnsi"/>
+                <w:sz w:val="28"/>
+                <w:szCs w:val="28"/>
+              </w:rPr>
+              <w:t>num_threads</w:t>
+            </w:r>
+            <w:proofErr w:type="spellEnd"/>
+            <w:r>
+              <w:rPr>
+                <w:rFonts w:cstheme="minorHAnsi"/>
+                <w:sz w:val="28"/>
+                <w:szCs w:val="28"/>
+              </w:rPr>
+              <w:t>(</w:t>
+            </w:r>
+            <w:proofErr w:type="spellStart"/>
+            <w:r>
+              <w:rPr>
+                <w:rFonts w:cstheme="minorHAnsi"/>
+                <w:sz w:val="28"/>
+                <w:szCs w:val="28"/>
+              </w:rPr>
+              <w:t>num_threads</w:t>
+            </w:r>
+            <w:proofErr w:type="spellEnd"/>
+            <w:r>
+              <w:rPr>
+                <w:rFonts w:cstheme="minorHAnsi"/>
+                <w:sz w:val="28"/>
+                <w:szCs w:val="28"/>
+              </w:rPr>
+              <w:t>)</w:t>
+            </w:r>
+          </w:p>
+          <w:p>
+            <w:pPr>
+              <w:spacing w:line="276" w:lineRule="auto"/>
+              <w:rPr>
+                <w:rFonts w:cstheme="minorHAnsi"/>
+                <w:sz w:val="28"/>
+                <w:szCs w:val="28"/>
+              </w:rPr>
+            </w:pPr>
+            <w:r>
+              <w:rPr>
+                <w:rFonts w:cstheme="minorHAnsi"/>
+                <w:sz w:val="28"/>
+                <w:szCs w:val="28"/>
+              </w:rPr>
+              <w:t xml:space="preserve">        for (int </w:t>
+            </w:r>
+            <w:proofErr w:type="spellStart"/>
+            <w:r>
+              <w:rPr>
+                <w:rFonts w:cstheme="minorHAnsi"/>
+                <w:sz w:val="28"/>
+                <w:szCs w:val="28"/>
+              </w:rPr>
+              <w:t>i</w:t>
+            </w:r>
+            <w:proofErr w:type="spellEnd"/>
+            <w:r>
+              <w:rPr>
+                <w:rFonts w:cstheme="minorHAnsi"/>
+                <w:sz w:val="28"/>
+                <w:szCs w:val="28"/>
+              </w:rPr>
+              <w:t xml:space="preserve"> = 0; </w:t>
+            </w:r>
+            <w:proofErr w:type="spellStart"/>
+            <w:r>
+              <w:rPr>
+                <w:rFonts w:cstheme="minorHAnsi"/>
+                <w:sz w:val="28"/>
+                <w:szCs w:val="28"/>
+              </w:rPr>
+              <w:t>i</w:t>
+            </w:r>
+            <w:proofErr w:type="spellEnd"/>
+            <w:r>
+              <w:rPr>
+                <w:rFonts w:cstheme="minorHAnsi"/>
+                <w:sz w:val="28"/>
+                <w:szCs w:val="28"/>
+              </w:rPr>
+              <w:t xml:space="preserve"> &lt; N; </w:t>
+            </w:r>
+            <w:proofErr w:type="spellStart"/>
+            <w:r>
+              <w:rPr>
+                <w:rFonts w:cstheme="minorHAnsi"/>
+                <w:sz w:val="28"/>
+                <w:szCs w:val="28"/>
+              </w:rPr>
+              <w:t>i</w:t>
+            </w:r>
+            <w:proofErr w:type="spellEnd"/>
+            <w:r>
+              <w:rPr>
+                <w:rFonts w:cstheme="minorHAnsi"/>
+                <w:sz w:val="28"/>
+                <w:szCs w:val="28"/>
+              </w:rPr>
+              <w:t>++) {</w:t>
+            </w:r>
+          </w:p>
+          <w:p>
+            <w:pPr>
+              <w:spacing w:line="276" w:lineRule="auto"/>
+              <w:rPr>
+                <w:rFonts w:cstheme="minorHAnsi"/>
+                <w:sz w:val="28"/>
+                <w:szCs w:val="28"/>
+              </w:rPr>
+            </w:pPr>
+            <w:r>
+              <w:rPr>
+                <w:rFonts w:cstheme="minorHAnsi"/>
+                <w:sz w:val="28"/>
+                <w:szCs w:val="28"/>
+              </w:rPr>
+              <w:t xml:space="preserve">            result[</w:t>
+            </w:r>
+            <w:proofErr w:type="spellStart"/>
+            <w:r>
+              <w:rPr>
+                <w:rFonts w:cstheme="minorHAnsi"/>
+                <w:sz w:val="28"/>
+                <w:szCs w:val="28"/>
+              </w:rPr>
+              <w:t>i</w:t>
+            </w:r>
+            <w:proofErr w:type="spellEnd"/>
+            <w:r>
+              <w:rPr>
+                <w:rFonts w:cstheme="minorHAnsi"/>
+                <w:sz w:val="28"/>
+                <w:szCs w:val="28"/>
+              </w:rPr>
+              <w:t>] = vec1[</w:t>
+            </w:r>
+            <w:proofErr w:type="spellStart"/>
+            <w:r>
+              <w:rPr>
+                <w:rFonts w:cstheme="minorHAnsi"/>
+                <w:sz w:val="28"/>
+                <w:szCs w:val="28"/>
+              </w:rPr>
+              <w:t>i</w:t>
+            </w:r>
+            <w:proofErr w:type="spellEnd"/>
+            <w:r>
+              <w:rPr>
+                <w:rFonts w:cstheme="minorHAnsi"/>
+                <w:sz w:val="28"/>
+                <w:szCs w:val="28"/>
+              </w:rPr>
+              <w:t>] * vec2[</w:t>
+            </w:r>
+            <w:proofErr w:type="spellStart"/>
+            <w:r>
+              <w:rPr>
+                <w:rFonts w:cstheme="minorHAnsi"/>
+                <w:sz w:val="28"/>
+                <w:szCs w:val="28"/>
+              </w:rPr>
+              <w:t>i</w:t>
+            </w:r>
+            <w:proofErr w:type="spellEnd"/>
+            <w:r>
+              <w:rPr>
+                <w:rFonts w:cstheme="minorHAnsi"/>
+                <w:sz w:val="28"/>
+                <w:szCs w:val="28"/>
+              </w:rPr>
+              <w:t>]; // Multiplication instead of addition</w:t>
             </w:r>
           </w:p>
           <w:p>
@@ -2081,7 +3527,34 @@
                 <w:sz w:val="28"/>
                 <w:szCs w:val="28"/>
               </w:rPr>
-              <w:t xml:space="preserve">        double end_time = omp_get_</w:t>
+              <w:t xml:space="preserve">        double </w:t>
+            </w:r>
+            <w:proofErr w:type="spellStart"/>
+            <w:r>
+              <w:rPr>
+                <w:rFonts w:cstheme="minorHAnsi"/>
+                <w:sz w:val="28"/>
+                <w:szCs w:val="28"/>
+              </w:rPr>
+              <w:t>end_time</w:t>
+            </w:r>
+            <w:proofErr w:type="spellEnd"/>
+            <w:r>
+              <w:rPr>
+                <w:rFonts w:cstheme="minorHAnsi"/>
+                <w:sz w:val="28"/>
+                <w:szCs w:val="28"/>
+              </w:rPr>
+              <w:t xml:space="preserve"> = </w:t>
+            </w:r>
+            <w:proofErr w:type="spellStart"/>
+            <w:r>
+              <w:rPr>
+                <w:rFonts w:cstheme="minorHAnsi"/>
+                <w:sz w:val="28"/>
+                <w:szCs w:val="28"/>
+              </w:rPr>
+              <w:t>omp_get_</w:t>
             </w:r>
             <w:proofErr w:type="gramStart"/>
             <w:r>
@@ -2090,7 +3563,16 @@
                 <w:sz w:val="28"/>
                 <w:szCs w:val="28"/>
               </w:rPr>
-              <w:t>wtime(</w:t>
+              <w:t>wtime</w:t>
+            </w:r>
+            <w:proofErr w:type="spellEnd"/>
+            <w:r>
+              <w:rPr>
+                <w:rFonts w:cstheme="minorHAnsi"/>
+                <w:sz w:val="28"/>
+                <w:szCs w:val="28"/>
+              </w:rPr>
+              <w:t>(</w:t>
             </w:r>
             <w:proofErr w:type="gramEnd"/>
             <w:r>
@@ -2117,7 +3599,97 @@
                 <w:sz w:val="28"/>
                 <w:szCs w:val="28"/>
               </w:rPr>
-              <w:t xml:space="preserve">        cout &lt;&lt; num_threads &lt;&lt; "\t" &lt;&lt; (end_time - start_time) &lt;&lt; " sec" &lt;&lt; endl;</w:t>
+              <w:t xml:space="preserve">        </w:t>
+            </w:r>
+            <w:proofErr w:type="spellStart"/>
+            <w:r>
+              <w:rPr>
+                <w:rFonts w:cstheme="minorHAnsi"/>
+                <w:sz w:val="28"/>
+                <w:szCs w:val="28"/>
+              </w:rPr>
+              <w:t>cout</w:t>
+            </w:r>
+            <w:proofErr w:type="spellEnd"/>
+            <w:r>
+              <w:rPr>
+                <w:rFonts w:cstheme="minorHAnsi"/>
+                <w:sz w:val="28"/>
+                <w:szCs w:val="28"/>
+              </w:rPr>
+              <w:t xml:space="preserve"> &lt;&lt; </w:t>
+            </w:r>
+            <w:proofErr w:type="spellStart"/>
+            <w:r>
+              <w:rPr>
+                <w:rFonts w:cstheme="minorHAnsi"/>
+                <w:sz w:val="28"/>
+                <w:szCs w:val="28"/>
+              </w:rPr>
+              <w:t>num_threads</w:t>
+            </w:r>
+            <w:proofErr w:type="spellEnd"/>
+            <w:r>
+              <w:rPr>
+                <w:rFonts w:cstheme="minorHAnsi"/>
+                <w:sz w:val="28"/>
+                <w:szCs w:val="28"/>
+              </w:rPr>
+              <w:t xml:space="preserve"> &lt;&lt; "\t" &lt;&lt; (</w:t>
+            </w:r>
+            <w:proofErr w:type="spellStart"/>
+            <w:r>
+              <w:rPr>
+                <w:rFonts w:cstheme="minorHAnsi"/>
+                <w:sz w:val="28"/>
+                <w:szCs w:val="28"/>
+              </w:rPr>
+              <w:t>end_time</w:t>
+            </w:r>
+            <w:proofErr w:type="spellEnd"/>
+            <w:r>
+              <w:rPr>
+                <w:rFonts w:cstheme="minorHAnsi"/>
+                <w:sz w:val="28"/>
+                <w:szCs w:val="28"/>
+              </w:rPr>
+              <w:t xml:space="preserve"> - </w:t>
+            </w:r>
+            <w:proofErr w:type="spellStart"/>
+            <w:r>
+              <w:rPr>
+                <w:rFonts w:cstheme="minorHAnsi"/>
+                <w:sz w:val="28"/>
+                <w:szCs w:val="28"/>
+              </w:rPr>
+              <w:t>start_time</w:t>
+            </w:r>
+            <w:proofErr w:type="spellEnd"/>
+            <w:r>
+              <w:rPr>
+                <w:rFonts w:cstheme="minorHAnsi"/>
+                <w:sz w:val="28"/>
+                <w:szCs w:val="28"/>
+              </w:rPr>
+              <w:t xml:space="preserve">) &lt;&lt; " sec" &lt;&lt; </w:t>
+            </w:r>
+            <w:proofErr w:type="spellStart"/>
+            <w:r>
+              <w:rPr>
+                <w:rFonts w:cstheme="minorHAnsi"/>
+                <w:sz w:val="28"/>
+                <w:szCs w:val="28"/>
+              </w:rPr>
+              <w:t>endl</w:t>
+            </w:r>
+            <w:proofErr w:type="spellEnd"/>
+            <w:r>
+              <w:rPr>
+                <w:rFonts w:cstheme="minorHAnsi"/>
+                <w:sz w:val="28"/>
+                <w:szCs w:val="28"/>
+              </w:rPr>
+              <w:t>;</w:t>
             </w:r>
           </w:p>
           <w:p>
@@ -3685,6 +5257,7 @@
       <w:r>
         <w:rPr>
           <w:rFonts w:cstheme="minorHAnsi"/>
+          <w:noProof/>
           <w:sz w:val="28"/>
           <w:szCs w:val="28"/>
         </w:rPr>
@@ -5755,7 +7328,25 @@
           <w:sz w:val="28"/>
           <w:szCs w:val="28"/>
         </w:rPr>
-        <w:t>To estimate the parallelization fraction (f) for maximum speedup, we use Amdahl’s Law:</w:t>
+        <w:t xml:space="preserve">To estimate the parallelization fraction (f) for maximum </w:t>
+      </w:r>
+      <w:proofErr w:type="spellStart"/>
+      <w:r>
+        <w:rPr>
+          <w:rFonts w:cstheme="minorHAnsi"/>
+          <w:sz w:val="28"/>
+          <w:szCs w:val="28"/>
+        </w:rPr>
+        <w:t>speedup</w:t>
+      </w:r>
+      <w:proofErr w:type="spellEnd"/>
+      <w:r>
+        <w:rPr>
+          <w:rFonts w:cstheme="minorHAnsi"/>
+          <w:sz w:val="28"/>
+          <w:szCs w:val="28"/>
+        </w:rPr>
+        <w:t>, we use Amdahl’s Law:</w:t>
       </w:r>
     </w:p>
     <w:p>
@@ -5774,6 +7365,7 @@
           <w:rFonts w:cstheme="minorHAnsi"/>
           <w:b/>
           <w:bCs/>
+          <w:noProof/>
           <w:sz w:val="28"/>
           <w:szCs w:val="28"/>
         </w:rPr>
@@ -5848,6 +7440,7 @@
           <w:rFonts w:cstheme="minorHAnsi"/>
           <w:b/>
           <w:bCs/>
+          <w:noProof/>
           <w:sz w:val="28"/>
           <w:szCs w:val="28"/>
         </w:rPr>
@@ -6406,31 +7999,7 @@
           <w:szCs w:val="26"/>
           <w14:ligatures w14:val="none"/>
         </w:rPr>
-        <w:t>Maximum speedup occurs at P=</w:t>
-      </w:r>
-      <w:r>
-        <w:rPr>
-          <w:rFonts w:eastAsia="Times New Roman" w:cstheme="minorHAnsi"/>
-          <w:b/>
-          <w:bCs/>
-          <w:kern w:val="0"/>
-          <w:sz w:val="26"/>
-          <w:szCs w:val="26"/>
-          <w14:ligatures w14:val="none"/>
-        </w:rPr>
-        <w:t xml:space="preserve">20 </w:t>
-      </w:r>
-      <w:r>
-        <w:rPr>
-          <w:rFonts w:eastAsia="Times New Roman" w:cstheme="minorHAnsi"/>
-          <w:b/>
-          <w:bCs/>
-          <w:kern w:val="0"/>
-          <w:sz w:val="26"/>
-          <w:szCs w:val="26"/>
-          <w14:ligatures w14:val="none"/>
-        </w:rPr>
-        <w:t>for both operations</w:t>
+        <w:t>Maximum speedup occurs at P=20 for both operations</w:t>
       </w:r>
       <w:r>
         <w:rPr>
@@ -6468,19 +8037,7 @@
           <w:szCs w:val="26"/>
           <w14:ligatures w14:val="none"/>
         </w:rPr>
-        <w:t>Speedup decreases beyond P=2</w:t>
-      </w:r>
-      <w:r>
-        <w:rPr>
-          <w:rFonts w:eastAsia="Times New Roman" w:cstheme="minorHAnsi"/>
-          <w:b/>
-          <w:bCs/>
-          <w:kern w:val="0"/>
-          <w:sz w:val="26"/>
-          <w:szCs w:val="26"/>
-          <w14:ligatures w14:val="none"/>
-        </w:rPr>
-        <w:t>0</w:t>
+        <w:t>Speedup decreases beyond P=20</w:t>
       </w:r>
       <w:r>
         <w:rPr>
@@ -6540,31 +8097,7 @@
           <w:szCs w:val="26"/>
           <w14:ligatures w14:val="none"/>
         </w:rPr>
-        <w:t>For small thread counts (P=2,</w:t>
-      </w:r>
-      <w:r>
-        <w:rPr>
-          <w:rFonts w:eastAsia="Times New Roman" w:cstheme="minorHAnsi"/>
-          <w:b/>
-          <w:bCs/>
-          <w:kern w:val="0"/>
-          <w:sz w:val="26"/>
-          <w:szCs w:val="26"/>
-          <w14:ligatures w14:val="none"/>
-        </w:rPr>
-        <w:t>4</w:t>
-      </w:r>
-      <w:r>
-        <w:rPr>
-          <w:rFonts w:eastAsia="Times New Roman" w:cstheme="minorHAnsi"/>
-          <w:b/>
-          <w:bCs/>
-          <w:kern w:val="0"/>
-          <w:sz w:val="26"/>
-          <w:szCs w:val="26"/>
-          <w14:ligatures w14:val="none"/>
-        </w:rPr>
-        <w:t>), speedup is close to ideal for addition but poor for multiplication</w:t>
+        <w:t>For small thread counts (P=2,4), speedup is close to ideal for addition but poor for multiplication</w:t>
       </w:r>
       <w:r>
         <w:rPr>
@@ -6624,19 +8157,7 @@
           <w:szCs w:val="26"/>
           <w14:ligatures w14:val="none"/>
         </w:rPr>
-        <w:t>Unexpected performance dips at P=</w:t>
-      </w:r>
-      <w:r>
-        <w:rPr>
-          <w:rFonts w:eastAsia="Times New Roman" w:cstheme="minorHAnsi"/>
-          <w:b/>
-          <w:bCs/>
-          <w:kern w:val="0"/>
-          <w:sz w:val="26"/>
-          <w:szCs w:val="26"/>
-          <w14:ligatures w14:val="none"/>
-        </w:rPr>
-        <w:t>4</w:t>
+        <w:t>Unexpected performance dips at P=4</w:t>
       </w:r>
       <w:r>
         <w:rPr>
@@ -6718,31 +8239,7 @@
           <w:szCs w:val="26"/>
           <w14:ligatures w14:val="none"/>
         </w:rPr>
-        <w:t>Addition experiences a speedup greater than 3× at P=</w:t>
-      </w:r>
-      <w:r>
-        <w:rPr>
-          <w:rFonts w:eastAsia="Times New Roman" w:cstheme="minorHAnsi"/>
-          <w:b/>
-          <w:bCs/>
-          <w:kern w:val="0"/>
-          <w:sz w:val="26"/>
-          <w:szCs w:val="26"/>
-          <w14:ligatures w14:val="none"/>
-        </w:rPr>
-        <w:t>20</w:t>
-      </w:r>
-      <w:r>
-        <w:rPr>
-          <w:rFonts w:eastAsia="Times New Roman" w:cstheme="minorHAnsi"/>
-          <w:b/>
-          <w:bCs/>
-          <w:kern w:val="0"/>
-          <w:sz w:val="26"/>
-          <w:szCs w:val="26"/>
-          <w14:ligatures w14:val="none"/>
-        </w:rPr>
-        <w:t>, surpassing theoretical expectations based on Amdahl's Law</w:t>
+        <w:t>Addition experiences a speedup greater than 3× at P=20, surpassing theoretical expectations based on Amdahl's Law</w:t>
       </w:r>
       <w:r>
         <w:rPr>
@@ -6803,19 +8300,7 @@
           <w14:ligatures w14:val="none"/>
         </w:rPr>
         <w:lastRenderedPageBreak/>
-        <w:t>Multiplication does not scale well beyond P</w:t>
-      </w:r>
-      <w:r>
-        <w:rPr>
-          <w:rFonts w:eastAsia="Times New Roman" w:cstheme="minorHAnsi"/>
-          <w:b/>
-          <w:bCs/>
-          <w:kern w:val="0"/>
-          <w:sz w:val="26"/>
-          <w:szCs w:val="26"/>
-          <w14:ligatures w14:val="none"/>
-        </w:rPr>
-        <w:t>=10</w:t>
+        <w:t>Multiplication does not scale well beyond P=10</w:t>
       </w:r>
       <w:r>
         <w:rPr>
@@ -6875,7 +8360,17 @@
           <w:szCs w:val="26"/>
           <w14:ligatures w14:val="none"/>
         </w:rPr>
-        <w:t>Speedup at P=</w:t>
+        <w:t>Speedup at P=64 is significantly lower than at P=20</w:t>
+      </w:r>
+      <w:r>
+        <w:rPr>
+          <w:rFonts w:eastAsia="Times New Roman" w:cstheme="minorHAnsi"/>
+          <w:kern w:val="0"/>
+          <w:sz w:val="26"/>
+          <w:szCs w:val="26"/>
+          <w14:ligatures w14:val="none"/>
+        </w:rPr>
+        <w:t xml:space="preserve">, confirming that excessive parallelization can lead to </w:t>
       </w:r>
       <w:r>
         <w:rPr>
@@ -6887,9 +8382,32 @@
           <w:szCs w:val="26"/>
           <w14:ligatures w14:val="none"/>
         </w:rPr>
-        <w:t>64</w:t>
+        <w:t>diminishing returns due to resource contention and thread synchronization costs</w:t>
       </w:r>
       <w:r>
+        <w:rPr>
+          <w:rFonts w:eastAsia="Times New Roman" w:cstheme="minorHAnsi"/>
+          <w:kern w:val="0"/>
+          <w:sz w:val="26"/>
+          <w:szCs w:val="26"/>
+          <w14:ligatures w14:val="none"/>
+        </w:rPr>
+        <w:t>.</w:t>
+      </w:r>
+      <w:r>
+        <w:rPr>
+          <w:rFonts w:eastAsia="Times New Roman" w:cstheme="minorHAnsi"/>
+          <w:kern w:val="0"/>
+          <w:sz w:val="26"/>
+          <w:szCs w:val="26"/>
+          <w14:ligatures w14:val="none"/>
+        </w:rPr>
+        <w:br/>
+      </w:r>
+    </w:p>
+    <w:p>
+      <w:pPr>
+        <w:spacing w:before="100" w:beforeAutospacing="1" w:after="100" w:afterAutospacing="1" w:line="276" w:lineRule="auto"/>
         <w:rPr>
           <w:rFonts w:eastAsia="Times New Roman" w:cstheme="minorHAnsi"/>
           <w:b/>
@@ -6899,8 +8417,7 @@
           <w:szCs w:val="26"/>
           <w14:ligatures w14:val="none"/>
         </w:rPr>
-        <w:t xml:space="preserve"> is significantly lower than at P=</w:t>
-      </w:r>
+      </w:pPr>
       <w:r>
         <w:rPr>
           <w:rFonts w:eastAsia="Times New Roman" w:cstheme="minorHAnsi"/>
@@ -6911,9 +8428,12 @@
           <w:szCs w:val="26"/>
           <w14:ligatures w14:val="none"/>
         </w:rPr>
-        <w:t>20</w:t>
+        <w:t xml:space="preserve">Note: </w:t>
       </w:r>
-      <w:r>
+    </w:p>
+    <w:p>
+      <w:pPr>
+        <w:spacing w:before="100" w:beforeAutospacing="1" w:after="100" w:afterAutospacing="1" w:line="276" w:lineRule="auto"/>
         <w:rPr>
           <w:rFonts w:eastAsia="Times New Roman" w:cstheme="minorHAnsi"/>
           <w:kern w:val="0"/>
@@ -6921,7 +8441,26 @@
           <w:szCs w:val="26"/>
           <w14:ligatures w14:val="none"/>
         </w:rPr>
-        <w:t xml:space="preserve">, confirming that excessive parallelization can lead to </w:t>
+      </w:pPr>
+      <w:r>
+        <w:rPr>
+          <w:rFonts w:eastAsia="Times New Roman" w:cstheme="minorHAnsi"/>
+          <w:kern w:val="0"/>
+          <w:sz w:val="26"/>
+          <w:szCs w:val="26"/>
+          <w14:ligatures w14:val="none"/>
+        </w:rPr>
+        <w:t>1.</w:t>
+      </w:r>
+      <w:r>
+        <w:rPr>
+          <w:rFonts w:eastAsia="Times New Roman" w:cstheme="minorHAnsi"/>
+          <w:kern w:val="0"/>
+          <w:sz w:val="26"/>
+          <w:szCs w:val="26"/>
+          <w14:ligatures w14:val="none"/>
+        </w:rPr>
+        <w:t xml:space="preserve">All the calculation are done in </w:t>
       </w:r>
       <w:r>
         <w:rPr>
@@ -6933,7 +8472,7 @@
           <w:szCs w:val="26"/>
           <w14:ligatures w14:val="none"/>
         </w:rPr>
-        <w:t>diminishing returns due to resource contention and thread synchronization costs</w:t>
+        <w:t>excel</w:t>
       </w:r>
       <w:r>
         <w:rPr>
@@ -6943,7 +8482,7 @@
           <w:szCs w:val="26"/>
           <w14:ligatures w14:val="none"/>
         </w:rPr>
-        <w:t>.</w:t>
+        <w:t xml:space="preserve"> and it is </w:t>
       </w:r>
       <w:r>
         <w:rPr>
@@ -6953,7 +8492,17 @@
           <w:szCs w:val="26"/>
           <w14:ligatures w14:val="none"/>
         </w:rPr>
-        <w:br/>
+        <w:t>attached</w:t>
+      </w:r>
+      <w:r>
+        <w:rPr>
+          <w:rFonts w:eastAsia="Times New Roman" w:cstheme="minorHAnsi"/>
+          <w:kern w:val="0"/>
+          <w:sz w:val="26"/>
+          <w:szCs w:val="26"/>
+          <w14:ligatures w14:val="none"/>
+        </w:rPr>
+        <w:t xml:space="preserve"> for your reference</w:t>
       </w:r>
     </w:p>
     <w:p>
@@ -6967,6 +8516,27 @@
           <w14:ligatures w14:val="none"/>
         </w:rPr>
       </w:pPr>
+      <w:r>
+        <w:rPr>
+          <w:rFonts w:eastAsia="Times New Roman" w:cstheme="minorHAnsi"/>
+          <w:kern w:val="0"/>
+          <w:sz w:val="26"/>
+          <w:szCs w:val="26"/>
+          <w14:ligatures w14:val="none"/>
+        </w:rPr>
+        <w:t>2.</w:t>
+      </w:r>
+      <w:r>
+        <w:rPr>
+          <w:rFonts w:eastAsia="Times New Roman" w:cstheme="minorHAnsi"/>
+          <w:kern w:val="0"/>
+          <w:sz w:val="26"/>
+          <w:szCs w:val="26"/>
+          <w14:ligatures w14:val="none"/>
+        </w:rPr>
+        <w:t xml:space="preserve"> All the code files are in </w:t>
+      </w:r>
+      <w:proofErr w:type="spellStart"/>
       <w:r>
         <w:rPr>
           <w:rFonts w:eastAsia="Times New Roman" w:cstheme="minorHAnsi"/>
@@ -6977,7 +8547,20 @@
           <w:szCs w:val="26"/>
           <w14:ligatures w14:val="none"/>
         </w:rPr>
-        <w:t xml:space="preserve">Note: </w:t>
+        <w:t>github</w:t>
+      </w:r>
+      <w:proofErr w:type="spellEnd"/>
+      <w:r>
+        <w:rPr>
+          <w:rFonts w:eastAsia="Times New Roman" w:cstheme="minorHAnsi"/>
+          <w:b/>
+          <w:bCs/>
+          <w:kern w:val="0"/>
+          <w:sz w:val="26"/>
+          <w:szCs w:val="26"/>
+          <w14:ligatures w14:val="none"/>
+        </w:rPr>
+        <w:t xml:space="preserve"> link</w:t>
       </w:r>
       <w:r>
         <w:rPr>
@@ -6987,9 +8570,12 @@
           <w:szCs w:val="26"/>
           <w14:ligatures w14:val="none"/>
         </w:rPr>
-        <w:t xml:space="preserve">All the calculation are done in excel and it is </w:t>
+        <w:t xml:space="preserve"> and attached for your reference</w:t>
       </w:r>
-      <w:r>
+    </w:p>
+    <w:p>
+      <w:pPr>
+        <w:spacing w:before="100" w:beforeAutospacing="1" w:after="100" w:afterAutospacing="1" w:line="276" w:lineRule="auto"/>
         <w:rPr>
           <w:rFonts w:eastAsia="Times New Roman" w:cstheme="minorHAnsi"/>
           <w:kern w:val="0"/>
@@ -6997,18 +8583,7 @@
           <w:szCs w:val="26"/>
           <w14:ligatures w14:val="none"/>
         </w:rPr>
-        <w:t>attached</w:t>
-      </w:r>
-      <w:r>
-        <w:rPr>
-          <w:rFonts w:eastAsia="Times New Roman" w:cstheme="minorHAnsi"/>
-          <w:kern w:val="0"/>
-          <w:sz w:val="26"/>
-          <w:szCs w:val="26"/>
-          <w14:ligatures w14:val="none"/>
-        </w:rPr>
-        <w:t xml:space="preserve"> for your reference</w:t>
-      </w:r>
+      </w:pPr>
     </w:p>
     <w:p>
       <w:pPr>
@@ -8328,6 +9903,7 @@
   <w:style w:type="character" w:default="1" w:styleId="DefaultParagraphFont">
     <w:name w:val="Default Paragraph Font"/>
     <w:uiPriority w:val="1"/>
+    <w:semiHidden/>
     <w:unhideWhenUsed/>
   </w:style>
   <w:style w:type="table" w:default="1" w:styleId="TableNormal">

</xml_diff>